<commit_message>
Made a comment about the gain equation
</commit_message>
<xml_diff>
--- a/Docs/Piezo-Pulse-Sensor-FunTimesWithTheTA-2017.docx
+++ b/Docs/Piezo-Pulse-Sensor-FunTimesWithTheTA-2017.docx
@@ -1,6 +1,6 @@
 
 <file path=word/document.xml><?xml version="1.0" encoding="utf-8"?>
-<w:document xmlns:wpc="http://schemas.microsoft.com/office/word/2010/wordprocessingCanvas" xmlns:mo="http://schemas.microsoft.com/office/mac/office/2008/main" xmlns:mc="http://schemas.openxmlformats.org/markup-compatibility/2006" xmlns:mv="urn:schemas-microsoft-com:mac:vml" xmlns:o="urn:schemas-microsoft-com:office:office" xmlns:r="http://schemas.openxmlformats.org/officeDocument/2006/relationships" xmlns:m="http://schemas.openxmlformats.org/officeDocument/2006/math" xmlns:v="urn:schemas-microsoft-com:vml" xmlns:wp14="http://schemas.microsoft.com/office/word/2010/wordprocessingDrawing" xmlns:wp="http://schemas.openxmlformats.org/drawingml/2006/wordprocessingDrawing" xmlns:w10="urn:schemas-microsoft-com:office:word" xmlns:w="http://schemas.openxmlformats.org/wordprocessingml/2006/main" xmlns:w14="http://schemas.microsoft.com/office/word/2010/wordml" xmlns:w15="http://schemas.microsoft.com/office/word/2012/wordml" xmlns:wpg="http://schemas.microsoft.com/office/word/2010/wordprocessingGroup" xmlns:wpi="http://schemas.microsoft.com/office/word/2010/wordprocessingInk" xmlns:wne="http://schemas.microsoft.com/office/word/2006/wordml" xmlns:wps="http://schemas.microsoft.com/office/word/2010/wordprocessingShape" mc:Ignorable="w14 w15 wp14">
+<w:document xmlns:wpc="http://schemas.microsoft.com/office/word/2010/wordprocessingCanvas" xmlns:cx="http://schemas.microsoft.com/office/drawing/2014/chartex" xmlns:cx1="http://schemas.microsoft.com/office/drawing/2015/9/8/chartex" xmlns:cx2="http://schemas.microsoft.com/office/drawing/2015/10/21/chartex" xmlns:cx3="http://schemas.microsoft.com/office/drawing/2016/5/9/chartex" xmlns:cx4="http://schemas.microsoft.com/office/drawing/2016/5/10/chartex" xmlns:cx5="http://schemas.microsoft.com/office/drawing/2016/5/11/chartex" xmlns:cx6="http://schemas.microsoft.com/office/drawing/2016/5/12/chartex" xmlns:cx7="http://schemas.microsoft.com/office/drawing/2016/5/13/chartex" xmlns:cx8="http://schemas.microsoft.com/office/drawing/2016/5/14/chartex" xmlns:mc="http://schemas.openxmlformats.org/markup-compatibility/2006" xmlns:aink="http://schemas.microsoft.com/office/drawing/2016/ink" xmlns:am3d="http://schemas.microsoft.com/office/drawing/2017/model3d" xmlns:o="urn:schemas-microsoft-com:office:office" xmlns:r="http://schemas.openxmlformats.org/officeDocument/2006/relationships" xmlns:m="http://schemas.openxmlformats.org/officeDocument/2006/math" xmlns:v="urn:schemas-microsoft-com:vml" xmlns:wp14="http://schemas.microsoft.com/office/word/2010/wordprocessingDrawing" xmlns:wp="http://schemas.openxmlformats.org/drawingml/2006/wordprocessingDrawing" xmlns:w10="urn:schemas-microsoft-com:office:word" xmlns:w="http://schemas.openxmlformats.org/wordprocessingml/2006/main" xmlns:w14="http://schemas.microsoft.com/office/word/2010/wordml" xmlns:w15="http://schemas.microsoft.com/office/word/2012/wordml" xmlns:w16cid="http://schemas.microsoft.com/office/word/2016/wordml/cid" xmlns:w16se="http://schemas.microsoft.com/office/word/2015/wordml/symex" xmlns:wpg="http://schemas.microsoft.com/office/word/2010/wordprocessingGroup" xmlns:wpi="http://schemas.microsoft.com/office/word/2010/wordprocessingInk" xmlns:wne="http://schemas.microsoft.com/office/word/2006/wordml" xmlns:wps="http://schemas.microsoft.com/office/word/2010/wordprocessingShape" mc:Ignorable="w14 w15 w16se w16cid wp14">
   <w:body>
     <w:p>
       <w:pPr>
@@ -74,12 +74,19 @@
         <w:rPr>
           <w:b/>
         </w:rPr>
-        <w:t>#Fun</w:t>
-      </w:r>
+        <w:t>#</w:t>
+      </w:r>
+      <w:proofErr w:type="spellStart"/>
       <w:r>
         <w:rPr>
           <w:b/>
         </w:rPr>
+        <w:t>Fun</w:t>
+      </w:r>
+      <w:r>
+        <w:rPr>
+          <w:b/>
+        </w:rPr>
         <w:t>Times</w:t>
       </w:r>
       <w:r>
@@ -88,6 +95,7 @@
         </w:rPr>
         <w:t>WithTheTA</w:t>
       </w:r>
+      <w:proofErr w:type="spellEnd"/>
       <w:r>
         <w:rPr>
           <w:b/>
@@ -118,8 +126,6 @@
         </w:rPr>
         <w:t>Sensor</w:t>
       </w:r>
-      <w:bookmarkStart w:id="0" w:name="_GoBack"/>
-      <w:bookmarkEnd w:id="0"/>
       <w:r>
         <w:rPr>
           <w:b/>
@@ -153,8 +159,17 @@
           <w:sz w:val="22"/>
           <w:szCs w:val="22"/>
         </w:rPr>
-        <w:t>by Orlando S. Hoilett</w:t>
-      </w:r>
+        <w:t xml:space="preserve">by Orlando S. </w:t>
+      </w:r>
+      <w:proofErr w:type="spellStart"/>
+      <w:r>
+        <w:rPr>
+          <w:sz w:val="22"/>
+          <w:szCs w:val="22"/>
+        </w:rPr>
+        <w:t>Hoilett</w:t>
+      </w:r>
+      <w:proofErr w:type="spellEnd"/>
     </w:p>
     <w:p>
       <w:pPr>
@@ -180,7 +195,15 @@
         <w:widowControl w:val="0"/>
       </w:pPr>
       <w:r>
-        <w:t xml:space="preserve">In this installment of #FunTimesWithTheTA we will build </w:t>
+        <w:t>In this installment of #</w:t>
+      </w:r>
+      <w:proofErr w:type="spellStart"/>
+      <w:r>
+        <w:t>FunTimesWithTheTA</w:t>
+      </w:r>
+      <w:proofErr w:type="spellEnd"/>
+      <w:r>
+        <w:t xml:space="preserve"> we will build </w:t>
       </w:r>
       <w:r>
         <w:t>The Piezo Pulse Sensor. The piezo pulse sensor is a pressure-based heart rate monitor. The piezo pulse sensor uses piezo elements to transduce changes in blood volume in your in your finger</w:t>
@@ -960,11 +983,11 @@
           </mc:Choice>
           <mc:Fallback>
             <w:pict>
-              <v:shapetype w14:anchorId="57D6D05B" id="_x0000_t202" coordsize="21600,21600" o:spt="202" path="m0,0l0,21600,21600,21600,21600,0xe">
+              <v:shapetype w14:anchorId="57D6D05B" id="_x0000_t202" coordsize="21600,21600" o:spt="202" path="m,l,21600r21600,l21600,xe">
                 <v:stroke joinstyle="miter"/>
                 <v:path gradientshapeok="t" o:connecttype="rect"/>
               </v:shapetype>
-              <v:shape id="Text Box 9" o:spid="_x0000_s1026" type="#_x0000_t202" style="position:absolute;margin-left:-261.05pt;margin-top:134.3pt;width:249.1pt;height:19.45pt;z-index:251666432;visibility:visible;mso-wrap-style:square;mso-width-percent:0;mso-height-percent:0;mso-wrap-distance-left:9pt;mso-wrap-distance-top:0;mso-wrap-distance-right:9pt;mso-wrap-distance-bottom:0;mso-position-horizontal:absolute;mso-position-horizontal-relative:text;mso-position-vertical:absolute;mso-position-vertical-relative:text;mso-width-percent:0;mso-height-percent:0;mso-width-relative:margin;mso-height-relative:margin;v-text-anchor:top" o:gfxdata="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" filled="f" stroked="f">
+              <v:shape id="Text Box 9" o:spid="_x0000_s1026" type="#_x0000_t202" style="position:absolute;margin-left:-261.05pt;margin-top:134.3pt;width:249.1pt;height:19.45pt;z-index:251666432;visibility:visible;mso-wrap-style:square;mso-width-percent:0;mso-height-percent:0;mso-wrap-distance-left:9pt;mso-wrap-distance-top:0;mso-wrap-distance-right:9pt;mso-wrap-distance-bottom:0;mso-position-horizontal:absolute;mso-position-horizontal-relative:text;mso-position-vertical:absolute;mso-position-vertical-relative:text;mso-width-percent:0;mso-height-percent:0;mso-width-relative:margin;mso-height-relative:margin;v-text-anchor:top" o:gfxdata="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" filled="f" stroked="f">
                 <v:textbox>
                   <w:txbxContent>
                     <w:p>
@@ -1033,7 +1056,15 @@
         <w:t xml:space="preserve">nt, we can detect heartbeats. </w:t>
       </w:r>
       <w:r>
-        <w:t>In parallel with the piezo, we place a 1 MegaOhm resistor that limits the current being sourced from the piezo element. The signal is then sent into the buffer amplifier. The buffer amplifier allows us to measure the voltage output of the piezo element with minimal distortion of the signal and pass that signal to subsequent stage without loading the two stages.</w:t>
+        <w:t xml:space="preserve">In parallel with the piezo, we place a 1 </w:t>
+      </w:r>
+      <w:proofErr w:type="spellStart"/>
+      <w:r>
+        <w:t>MegaOhm</w:t>
+      </w:r>
+      <w:proofErr w:type="spellEnd"/>
+      <w:r>
+        <w:t xml:space="preserve"> resistor that limits the current being sourced from the piezo element. The signal is then sent into the buffer amplifier. The buffer amplifier allows us to measure the voltage output of the piezo element with minimal distortion of the signal and pass that signal to subsequent stage without loading the two stages.</w:t>
       </w:r>
       <w:r>
         <w:t xml:space="preserve"> Recall that the output voltage of the buffer amplifier is given by the equation:</w:t>
@@ -1112,10 +1143,7 @@
       </w:r>
       <w:r>
         <w:tab/>
-        <w:t>(1</w:t>
-      </w:r>
-      <w:r>
-        <w:t>)</w:t>
+        <w:t>(1)</w:t>
       </w:r>
     </w:p>
     <w:p>
@@ -1526,7 +1554,7 @@
           </mc:Choice>
           <mc:Fallback>
             <w:pict>
-              <v:shape w14:anchorId="6000B192" id="Text Box 7" o:spid="_x0000_s1027" type="#_x0000_t202" style="position:absolute;margin-left:-243.05pt;margin-top:189.05pt;width:234.05pt;height:45.35pt;z-index:251664384;visibility:visible;mso-wrap-style:square;mso-width-percent:0;mso-height-percent:0;mso-wrap-distance-left:9pt;mso-wrap-distance-top:0;mso-wrap-distance-right:9pt;mso-wrap-distance-bottom:0;mso-position-horizontal:absolute;mso-position-horizontal-relative:text;mso-position-vertical:absolute;mso-position-vertical-relative:text;mso-width-percent:0;mso-height-percent:0;mso-width-relative:margin;mso-height-relative:margin;v-text-anchor:top" o:gfxdata="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" filled="f" stroked="f">
+              <v:shape w14:anchorId="6000B192" id="Text Box 7" o:spid="_x0000_s1027" type="#_x0000_t202" style="position:absolute;margin-left:-243.05pt;margin-top:189.05pt;width:234.05pt;height:45.35pt;z-index:251664384;visibility:visible;mso-wrap-style:square;mso-width-percent:0;mso-height-percent:0;mso-wrap-distance-left:9pt;mso-wrap-distance-top:0;mso-wrap-distance-right:9pt;mso-wrap-distance-bottom:0;mso-position-horizontal:absolute;mso-position-horizontal-relative:text;mso-position-vertical:absolute;mso-position-vertical-relative:text;mso-width-percent:0;mso-height-percent:0;mso-width-relative:margin;mso-height-relative:margin;v-text-anchor:top" o:gfxdata="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" filled="f" stroked="f">
                 <v:textbox>
                   <w:txbxContent>
                     <w:p>
@@ -1805,23 +1833,8 @@
     <w:p>
       <w:pPr>
         <w:widowControl w:val="0"/>
-        <w:jc w:val="center"/>
-      </w:pPr>
-      <w:r>
-        <w:tab/>
-      </w:r>
-      <w:r>
-        <w:tab/>
-      </w:r>
-      <w:r>
-        <w:tab/>
-      </w:r>
-      <w:r>
-        <w:tab/>
-      </w:r>
-      <w:r>
-        <w:tab/>
-      </w:r>
+        <w:jc w:val="right"/>
+      </w:pPr>
       <m:oMath>
         <m:r>
           <w:rPr>
@@ -1898,13 +1911,96 @@
         </m:f>
       </m:oMath>
       <w:r>
+        <w:t xml:space="preserve"> (or </w:t>
+      </w:r>
+      <m:oMath>
+        <m:f>
+          <m:fPr>
+            <m:type m:val="lin"/>
+            <m:ctrlPr>
+              <w:rPr>
+                <w:rFonts w:ascii="Cambria Math" w:hAnsi="Cambria Math"/>
+                <w:i/>
+              </w:rPr>
+            </m:ctrlPr>
+          </m:fPr>
+          <m:num>
+            <m:sSub>
+              <m:sSubPr>
+                <m:ctrlPr>
+                  <w:rPr>
+                    <w:rFonts w:ascii="Cambria Math" w:hAnsi="Cambria Math"/>
+                    <w:i/>
+                  </w:rPr>
+                </m:ctrlPr>
+              </m:sSubPr>
+              <m:e>
+                <m:r>
+                  <w:rPr>
+                    <w:rFonts w:ascii="Cambria Math" w:hAnsi="Cambria Math"/>
+                  </w:rPr>
+                  <m:t>R</m:t>
+                </m:r>
+              </m:e>
+              <m:sub>
+                <m:r>
+                  <w:rPr>
+                    <w:rFonts w:ascii="Cambria Math" w:hAnsi="Cambria Math"/>
+                  </w:rPr>
+                  <m:t>3</m:t>
+                </m:r>
+              </m:sub>
+            </m:sSub>
+          </m:num>
+          <m:den>
+            <m:sSub>
+              <m:sSubPr>
+                <m:ctrlPr>
+                  <w:rPr>
+                    <w:rFonts w:ascii="Cambria Math" w:hAnsi="Cambria Math"/>
+                    <w:i/>
+                  </w:rPr>
+                </m:ctrlPr>
+              </m:sSubPr>
+              <m:e>
+                <m:r>
+                  <w:rPr>
+                    <w:rFonts w:ascii="Cambria Math" w:hAnsi="Cambria Math"/>
+                  </w:rPr>
+                  <m:t>R</m:t>
+                </m:r>
+              </m:e>
+              <m:sub>
+                <m:r>
+                  <w:rPr>
+                    <w:rFonts w:ascii="Cambria Math" w:hAnsi="Cambria Math"/>
+                  </w:rPr>
+                  <m:t>2</m:t>
+                </m:r>
+              </m:sub>
+            </m:sSub>
+          </m:den>
+        </m:f>
+      </m:oMath>
+      <w:r>
+        <w:t xml:space="preserve">in this </w:t>
+      </w:r>
+      <w:proofErr w:type="gramStart"/>
+      <w:r>
+        <w:t>case)</w:t>
+      </w:r>
+      <w:r>
+        <w:t xml:space="preserve">   </w:t>
+      </w:r>
+      <w:proofErr w:type="gramEnd"/>
+      <w:r>
+        <w:t xml:space="preserve">       </w:t>
+      </w:r>
+      <w:r>
         <w:tab/>
       </w:r>
       <w:r>
-        <w:tab/>
-      </w:r>
-      <w:r>
-        <w:tab/>
+        <w:t xml:space="preserve">            </w:t>
       </w:r>
       <w:r>
         <w:tab/>
@@ -1917,14 +2013,202 @@
     <w:p>
       <w:pPr>
         <w:widowControl w:val="0"/>
-      </w:pPr>
-    </w:p>
-    <w:p>
-      <w:pPr>
-        <w:widowControl w:val="0"/>
-      </w:pPr>
-      <w:r>
-        <w:t>The passband gain should be about 23dB.</w:t>
+        <w:jc w:val="right"/>
+      </w:pPr>
+      <w:r>
+        <w:tab/>
+      </w:r>
+      <w:r>
+        <w:tab/>
+      </w:r>
+      <w:r>
+        <w:tab/>
+      </w:r>
+      <w:r>
+        <w:tab/>
+      </w:r>
+      <m:oMath>
+        <m:r>
+          <w:rPr>
+            <w:rFonts w:ascii="Cambria Math" w:hAnsi="Cambria Math"/>
+          </w:rPr>
+          <m:t>Gain</m:t>
+        </m:r>
+        <m:d>
+          <m:dPr>
+            <m:ctrlPr>
+              <w:rPr>
+                <w:rFonts w:ascii="Cambria Math" w:hAnsi="Cambria Math"/>
+                <w:i/>
+              </w:rPr>
+            </m:ctrlPr>
+          </m:dPr>
+          <m:e>
+            <m:r>
+              <w:rPr>
+                <w:rFonts w:ascii="Cambria Math" w:hAnsi="Cambria Math"/>
+              </w:rPr>
+              <m:t>in dB</m:t>
+            </m:r>
+          </m:e>
+        </m:d>
+        <m:r>
+          <w:rPr>
+            <w:rFonts w:ascii="Cambria Math" w:hAnsi="Cambria Math"/>
+          </w:rPr>
+          <m:t>=</m:t>
+        </m:r>
+        <m:r>
+          <w:rPr>
+            <w:rFonts w:ascii="Cambria Math" w:hAnsi="Cambria Math"/>
+          </w:rPr>
+          <m:t>10*</m:t>
+        </m:r>
+        <m:r>
+          <m:rPr>
+            <m:sty m:val="p"/>
+          </m:rPr>
+          <w:rPr>
+            <w:rFonts w:ascii="Cambria Math" w:hAnsi="Cambria Math"/>
+          </w:rPr>
+          <m:t>log⁡</m:t>
+        </m:r>
+        <m:r>
+          <w:rPr>
+            <w:rFonts w:ascii="Cambria Math" w:hAnsi="Cambria Math"/>
+          </w:rPr>
+          <m:t>(</m:t>
+        </m:r>
+        <m:f>
+          <m:fPr>
+            <m:type m:val="lin"/>
+            <m:ctrlPr>
+              <w:rPr>
+                <w:rFonts w:ascii="Cambria Math" w:hAnsi="Cambria Math"/>
+                <w:i/>
+              </w:rPr>
+            </m:ctrlPr>
+          </m:fPr>
+          <m:num>
+            <m:sSub>
+              <m:sSubPr>
+                <m:ctrlPr>
+                  <w:rPr>
+                    <w:rFonts w:ascii="Cambria Math" w:hAnsi="Cambria Math"/>
+                    <w:i/>
+                  </w:rPr>
+                </m:ctrlPr>
+              </m:sSubPr>
+              <m:e>
+                <m:r>
+                  <w:rPr>
+                    <w:rFonts w:ascii="Cambria Math" w:hAnsi="Cambria Math"/>
+                  </w:rPr>
+                  <m:t>R</m:t>
+                </m:r>
+              </m:e>
+              <m:sub>
+                <m:r>
+                  <w:rPr>
+                    <w:rFonts w:ascii="Cambria Math" w:hAnsi="Cambria Math"/>
+                  </w:rPr>
+                  <m:t>1</m:t>
+                </m:r>
+              </m:sub>
+            </m:sSub>
+          </m:num>
+          <m:den>
+            <m:sSub>
+              <m:sSubPr>
+                <m:ctrlPr>
+                  <w:rPr>
+                    <w:rFonts w:ascii="Cambria Math" w:hAnsi="Cambria Math"/>
+                    <w:i/>
+                  </w:rPr>
+                </m:ctrlPr>
+              </m:sSubPr>
+              <m:e>
+                <m:r>
+                  <w:rPr>
+                    <w:rFonts w:ascii="Cambria Math" w:hAnsi="Cambria Math"/>
+                  </w:rPr>
+                  <m:t>R</m:t>
+                </m:r>
+              </m:e>
+              <m:sub>
+                <m:r>
+                  <w:rPr>
+                    <w:rFonts w:ascii="Cambria Math" w:hAnsi="Cambria Math"/>
+                  </w:rPr>
+                  <m:t>2</m:t>
+                </m:r>
+              </m:sub>
+            </m:sSub>
+            <m:r>
+              <w:rPr>
+                <w:rFonts w:ascii="Cambria Math" w:hAnsi="Cambria Math"/>
+              </w:rPr>
+              <m:t>)</m:t>
+            </m:r>
+          </m:den>
+        </m:f>
+      </m:oMath>
+      <w:r>
+        <w:t xml:space="preserve">                   </w:t>
+      </w:r>
+      <w:r>
+        <w:tab/>
+      </w:r>
+      <w:r>
+        <w:t xml:space="preserve">              </w:t>
+      </w:r>
+      <w:r>
+        <w:t>(</w:t>
+      </w:r>
+      <w:r>
+        <w:t>4</w:t>
+      </w:r>
+      <w:r>
+        <w:t>)</w:t>
+      </w:r>
+    </w:p>
+    <w:p>
+      <w:pPr>
+        <w:widowControl w:val="0"/>
+        <w:jc w:val="center"/>
+      </w:pPr>
+    </w:p>
+    <w:p>
+      <w:pPr>
+        <w:widowControl w:val="0"/>
+        <w:jc w:val="center"/>
+      </w:pPr>
+    </w:p>
+    <w:p>
+      <w:pPr>
+        <w:widowControl w:val="0"/>
+      </w:pPr>
+    </w:p>
+    <w:p>
+      <w:pPr>
+        <w:widowControl w:val="0"/>
+      </w:pPr>
+      <w:r>
+        <w:t xml:space="preserve">The passband gain should be about </w:t>
+      </w:r>
+      <w:commentRangeStart w:id="0"/>
+      <w:r>
+        <w:t>23</w:t>
+      </w:r>
+      <w:commentRangeEnd w:id="0"/>
+      <w:r>
+        <w:rPr>
+          <w:rStyle w:val="CommentReference"/>
+        </w:rPr>
+        <w:commentReference w:id="0"/>
+      </w:r>
+      <w:r>
+        <w:t>dB.</w:t>
       </w:r>
     </w:p>
     <w:p>
@@ -2031,8 +2315,13 @@
       <w:r>
         <w:t xml:space="preserve"> </w:t>
       </w:r>
-      <w:r>
-        <w:t>mVpp sine wave from your function generator.</w:t>
+      <w:proofErr w:type="spellStart"/>
+      <w:r>
+        <w:t>mVpp</w:t>
+      </w:r>
+      <w:proofErr w:type="spellEnd"/>
+      <w:r>
+        <w:t xml:space="preserve"> sine wave from your function generator.</w:t>
       </w:r>
     </w:p>
     <w:p>
@@ -2288,7 +2577,7 @@
           </mc:Choice>
           <mc:Fallback>
             <w:pict>
-              <v:shape w14:anchorId="57ED7EEE" id="Text Box 24" o:spid="_x0000_s1028" type="#_x0000_t202" style="position:absolute;margin-left:.95pt;margin-top:193.15pt;width:234.05pt;height:71.7pt;z-index:251661312;visibility:visible;mso-wrap-style:square;mso-width-percent:0;mso-height-percent:0;mso-wrap-distance-left:9pt;mso-wrap-distance-top:0;mso-wrap-distance-right:9pt;mso-wrap-distance-bottom:0;mso-position-horizontal:absolute;mso-position-horizontal-relative:text;mso-position-vertical:absolute;mso-position-vertical-relative:text;mso-width-percent:0;mso-height-percent:0;mso-width-relative:margin;mso-height-relative:margin;v-text-anchor:top" o:gfxdata="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" filled="f" stroked="f">
+              <v:shape w14:anchorId="57ED7EEE" id="Text Box 24" o:spid="_x0000_s1028" type="#_x0000_t202" style="position:absolute;margin-left:.95pt;margin-top:193.15pt;width:234.05pt;height:71.7pt;z-index:251661312;visibility:visible;mso-wrap-style:square;mso-width-percent:0;mso-height-percent:0;mso-wrap-distance-left:9pt;mso-wrap-distance-top:0;mso-wrap-distance-right:9pt;mso-wrap-distance-bottom:0;mso-position-horizontal:absolute;mso-position-horizontal-relative:text;mso-position-vertical:absolute;mso-position-vertical-relative:text;mso-width-percent:0;mso-height-percent:0;mso-width-relative:margin;mso-height-relative:margin;v-text-anchor:top" o:gfxdata="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" filled="f" stroked="f">
                 <v:textbox>
                   <w:txbxContent>
                     <w:p>
@@ -2365,7 +2654,7 @@
                     <pic:cNvPicPr/>
                   </pic:nvPicPr>
                   <pic:blipFill rotWithShape="1">
-                    <a:blip r:embed="rId12">
+                    <a:blip r:embed="rId15">
                       <a:extLst>
                         <a:ext uri="{28A0092B-C50C-407E-A947-70E740481C1C}">
                           <a14:useLocalDpi xmlns:a14="http://schemas.microsoft.com/office/drawing/2010/main" val="0"/>
@@ -2405,13 +2694,37 @@
         </w:drawing>
       </w:r>
       <w:r>
-        <w:t>Image that instead of providing a constant DC supply, our batteries or benchtop power supply actually have a small AC noise on top of the DC voltage. Imagine that sometimes, this AC noise can become rather large. If this AC noise is too large and drops below the operating voltage of our op amps, t</w:t>
+        <w:t xml:space="preserve">Image that instead of providing a constant DC supply, our batteries or benchtop power supply </w:t>
+      </w:r>
+      <w:proofErr w:type="gramStart"/>
+      <w:r>
+        <w:t>actually have</w:t>
+      </w:r>
+      <w:proofErr w:type="gramEnd"/>
+      <w:r>
+        <w:t xml:space="preserve"> a small AC noise on top of the DC voltage. Imagine that sometimes, this AC noise can become rather large. If this AC noise is too large and drops below the operating voltage of our op amps, t</w:t>
       </w:r>
       <w:r>
         <w:t xml:space="preserve">he circuit can momentarily turn </w:t>
       </w:r>
       <w:r>
-        <w:t>off. As you imagine, this could potentially be pretty bad. It would be really awkward if you were using your cellphone and all of a</w:t>
+        <w:t xml:space="preserve">off. As you imagine, this could potentially be </w:t>
+      </w:r>
+      <w:proofErr w:type="gramStart"/>
+      <w:r>
+        <w:t>pretty bad</w:t>
+      </w:r>
+      <w:proofErr w:type="gramEnd"/>
+      <w:r>
+        <w:t xml:space="preserve">. It would be </w:t>
+      </w:r>
+      <w:proofErr w:type="gramStart"/>
+      <w:r>
+        <w:t>really awkward</w:t>
+      </w:r>
+      <w:proofErr w:type="gramEnd"/>
+      <w:r>
+        <w:t xml:space="preserve"> if you were using your cellphone and all of a</w:t>
       </w:r>
       <w:r>
         <w:t xml:space="preserve"> sudden, it would suddenly turn </w:t>
@@ -2423,7 +2736,15 @@
         <w:t xml:space="preserve">e level, </w:t>
       </w:r>
       <w:r>
-        <w:t>but droop and spike with changes in load (the circuit the DC supply is powering). We can minimize the effects of these momentary changes in power supply voltages with capacitors. Recall that capacitors resist changes in voltage. Also recall that capacitors actually store charge. If we connect a capacitor directly across the terminals of the battery, the capacitor will charge up to the voltage level of the battery. Since capacitors resist changes in voltage, the capacitor reduces AC noise on our DC voltage</w:t>
+        <w:t xml:space="preserve">but droop and spike with changes in load (the circuit the DC supply is powering). We can minimize the effects of these momentary changes in power supply voltages with capacitors. Recall that capacitors resist changes in voltage. Also recall that capacitors </w:t>
+      </w:r>
+      <w:proofErr w:type="gramStart"/>
+      <w:r>
+        <w:t>actually store</w:t>
+      </w:r>
+      <w:proofErr w:type="gramEnd"/>
+      <w:r>
+        <w:t xml:space="preserve"> charge. If we connect a capacitor directly across the terminals of the battery, the capacitor will charge up to the voltage level of the battery. Since capacitors resist changes in voltage, the capacitor reduces AC noise on our DC voltage</w:t>
       </w:r>
       <w:r>
         <w:t xml:space="preserve"> that is caused by changing load and by normal operation of our circuit</w:t>
@@ -2658,8 +2979,16 @@
               <w:rPr>
                 <w:sz w:val="22"/>
               </w:rPr>
-              <w:t xml:space="preserve"> #FunTimesWithTheTA</w:t>
+              <w:t xml:space="preserve"> #</w:t>
             </w:r>
+            <w:proofErr w:type="spellStart"/>
+            <w:r>
+              <w:rPr>
+                <w:sz w:val="22"/>
+              </w:rPr>
+              <w:t>FunTimesWithTheTA</w:t>
+            </w:r>
+            <w:proofErr w:type="spellEnd"/>
           </w:p>
           <w:p>
             <w:pPr>
@@ -2673,16 +3002,96 @@
           </w:p>
         </w:tc>
       </w:tr>
+      <w:tr>
+        <w:trPr>
+          <w:trHeight w:val="251"/>
+        </w:trPr>
+        <w:tc>
+          <w:tcPr>
+            <w:tcW w:w="1173" w:type="dxa"/>
+          </w:tcPr>
+          <w:p>
+            <w:pPr>
+              <w:widowControl w:val="0"/>
+              <w:jc w:val="center"/>
+              <w:rPr>
+                <w:sz w:val="22"/>
+              </w:rPr>
+            </w:pPr>
+            <w:r>
+              <w:rPr>
+                <w:sz w:val="22"/>
+              </w:rPr>
+              <w:t>A.2</w:t>
+            </w:r>
+          </w:p>
+        </w:tc>
+        <w:tc>
+          <w:tcPr>
+            <w:tcW w:w="1439" w:type="dxa"/>
+          </w:tcPr>
+          <w:p>
+            <w:pPr>
+              <w:widowControl w:val="0"/>
+              <w:jc w:val="center"/>
+              <w:rPr>
+                <w:sz w:val="22"/>
+              </w:rPr>
+            </w:pPr>
+            <w:r>
+              <w:rPr>
+                <w:sz w:val="22"/>
+              </w:rPr>
+              <w:t>8/3/2018</w:t>
+            </w:r>
+          </w:p>
+        </w:tc>
+        <w:tc>
+          <w:tcPr>
+            <w:tcW w:w="6994" w:type="dxa"/>
+          </w:tcPr>
+          <w:p>
+            <w:pPr>
+              <w:pStyle w:val="ListParagraph"/>
+              <w:widowControl w:val="0"/>
+              <w:numPr>
+                <w:ilvl w:val="0"/>
+                <w:numId w:val="18"/>
+              </w:numPr>
+              <w:ind w:left="346"/>
+              <w:rPr>
+                <w:sz w:val="22"/>
+              </w:rPr>
+            </w:pPr>
+            <w:r>
+              <w:rPr>
+                <w:sz w:val="22"/>
+              </w:rPr>
+              <w:t>Minor edits (typos mostly) for 2018 #</w:t>
+            </w:r>
+            <w:proofErr w:type="spellStart"/>
+            <w:r>
+              <w:rPr>
+                <w:sz w:val="22"/>
+              </w:rPr>
+              <w:t>FunTimesWithTheTA</w:t>
+            </w:r>
+            <w:proofErr w:type="spellEnd"/>
+          </w:p>
+        </w:tc>
+      </w:tr>
     </w:tbl>
     <w:p>
       <w:pPr>
         <w:widowControl w:val="0"/>
       </w:pPr>
+      <w:bookmarkStart w:id="1" w:name="_GoBack"/>
+      <w:bookmarkEnd w:id="1"/>
     </w:p>
     <w:sectPr>
-      <w:headerReference w:type="even" r:id="rId13"/>
-      <w:headerReference w:type="default" r:id="rId14"/>
-      <w:footerReference w:type="default" r:id="rId15"/>
+      <w:headerReference w:type="even" r:id="rId16"/>
+      <w:headerReference w:type="default" r:id="rId17"/>
+      <w:footerReference w:type="default" r:id="rId18"/>
       <w:pgSz w:w="12240" w:h="15840"/>
       <w:pgMar w:top="1440" w:right="1440" w:bottom="1440" w:left="1440" w:header="720" w:footer="720" w:gutter="0"/>
       <w:cols w:space="720"/>
@@ -2692,8 +3101,41 @@
 </w:document>
 </file>
 
+<file path=word/comments.xml><?xml version="1.0" encoding="utf-8"?>
+<w:comments xmlns:wpc="http://schemas.microsoft.com/office/word/2010/wordprocessingCanvas" xmlns:cx="http://schemas.microsoft.com/office/drawing/2014/chartex" xmlns:cx1="http://schemas.microsoft.com/office/drawing/2015/9/8/chartex" xmlns:cx2="http://schemas.microsoft.com/office/drawing/2015/10/21/chartex" xmlns:cx3="http://schemas.microsoft.com/office/drawing/2016/5/9/chartex" xmlns:cx4="http://schemas.microsoft.com/office/drawing/2016/5/10/chartex" xmlns:cx5="http://schemas.microsoft.com/office/drawing/2016/5/11/chartex" xmlns:cx6="http://schemas.microsoft.com/office/drawing/2016/5/12/chartex" xmlns:cx7="http://schemas.microsoft.com/office/drawing/2016/5/13/chartex" xmlns:cx8="http://schemas.microsoft.com/office/drawing/2016/5/14/chartex" xmlns:mc="http://schemas.openxmlformats.org/markup-compatibility/2006" xmlns:aink="http://schemas.microsoft.com/office/drawing/2016/ink" xmlns:am3d="http://schemas.microsoft.com/office/drawing/2017/model3d" xmlns:o="urn:schemas-microsoft-com:office:office" xmlns:r="http://schemas.openxmlformats.org/officeDocument/2006/relationships" xmlns:m="http://schemas.openxmlformats.org/officeDocument/2006/math" xmlns:v="urn:schemas-microsoft-com:vml" xmlns:wp14="http://schemas.microsoft.com/office/word/2010/wordprocessingDrawing" xmlns:wp="http://schemas.openxmlformats.org/drawingml/2006/wordprocessingDrawing" xmlns:w10="urn:schemas-microsoft-com:office:word" xmlns:w="http://schemas.openxmlformats.org/wordprocessingml/2006/main" xmlns:w14="http://schemas.microsoft.com/office/word/2010/wordml" xmlns:w15="http://schemas.microsoft.com/office/word/2012/wordml" xmlns:w16cid="http://schemas.microsoft.com/office/word/2016/wordml/cid" xmlns:w16se="http://schemas.microsoft.com/office/word/2015/wordml/symex" xmlns:wpg="http://schemas.microsoft.com/office/word/2010/wordprocessingGroup" xmlns:wpi="http://schemas.microsoft.com/office/word/2010/wordprocessingInk" xmlns:wne="http://schemas.microsoft.com/office/word/2006/wordml" xmlns:wps="http://schemas.microsoft.com/office/word/2010/wordprocessingShape" mc:Ignorable="w14 w15 w16se w16cid wp14">
+  <w:comment w:id="0" w:author="Nick Bluhm" w:date="2018-08-03T11:23:00Z" w:initials="NB">
+    <w:p>
+      <w:pPr>
+        <w:pStyle w:val="CommentText"/>
+      </w:pPr>
+      <w:r>
+        <w:rPr>
+          <w:rStyle w:val="CommentReference"/>
+        </w:rPr>
+        <w:annotationRef/>
+      </w:r>
+      <w:r>
+        <w:t>Shouldn’t this be 12?</w:t>
+      </w:r>
+    </w:p>
+  </w:comment>
+</w:comments>
+</file>
+
+<file path=word/commentsExtended.xml><?xml version="1.0" encoding="utf-8"?>
+<w15:commentsEx xmlns:wpc="http://schemas.microsoft.com/office/word/2010/wordprocessingCanvas" xmlns:cx="http://schemas.microsoft.com/office/drawing/2014/chartex" xmlns:cx1="http://schemas.microsoft.com/office/drawing/2015/9/8/chartex" xmlns:cx2="http://schemas.microsoft.com/office/drawing/2015/10/21/chartex" xmlns:cx3="http://schemas.microsoft.com/office/drawing/2016/5/9/chartex" xmlns:cx4="http://schemas.microsoft.com/office/drawing/2016/5/10/chartex" xmlns:cx5="http://schemas.microsoft.com/office/drawing/2016/5/11/chartex" xmlns:cx6="http://schemas.microsoft.com/office/drawing/2016/5/12/chartex" xmlns:cx7="http://schemas.microsoft.com/office/drawing/2016/5/13/chartex" xmlns:cx8="http://schemas.microsoft.com/office/drawing/2016/5/14/chartex" xmlns:mc="http://schemas.openxmlformats.org/markup-compatibility/2006" xmlns:aink="http://schemas.microsoft.com/office/drawing/2016/ink" xmlns:am3d="http://schemas.microsoft.com/office/drawing/2017/model3d" xmlns:o="urn:schemas-microsoft-com:office:office" xmlns:r="http://schemas.openxmlformats.org/officeDocument/2006/relationships" xmlns:m="http://schemas.openxmlformats.org/officeDocument/2006/math" xmlns:v="urn:schemas-microsoft-com:vml" xmlns:wp14="http://schemas.microsoft.com/office/word/2010/wordprocessingDrawing" xmlns:wp="http://schemas.openxmlformats.org/drawingml/2006/wordprocessingDrawing" xmlns:w10="urn:schemas-microsoft-com:office:word" xmlns:w="http://schemas.openxmlformats.org/wordprocessingml/2006/main" xmlns:w14="http://schemas.microsoft.com/office/word/2010/wordml" xmlns:w15="http://schemas.microsoft.com/office/word/2012/wordml" xmlns:w16cid="http://schemas.microsoft.com/office/word/2016/wordml/cid" xmlns:w16se="http://schemas.microsoft.com/office/word/2015/wordml/symex" xmlns:wpg="http://schemas.microsoft.com/office/word/2010/wordprocessingGroup" xmlns:wpi="http://schemas.microsoft.com/office/word/2010/wordprocessingInk" xmlns:wne="http://schemas.microsoft.com/office/word/2006/wordml" xmlns:wps="http://schemas.microsoft.com/office/word/2010/wordprocessingShape" mc:Ignorable="w14 w15 w16se w16cid wp14">
+  <w15:commentEx w15:paraId="6A097272" w15:done="0"/>
+</w15:commentsEx>
+</file>
+
+<file path=word/commentsIds.xml><?xml version="1.0" encoding="utf-8"?>
+<w16cid:commentsIds xmlns:wpc="http://schemas.microsoft.com/office/word/2010/wordprocessingCanvas" xmlns:cx="http://schemas.microsoft.com/office/drawing/2014/chartex" xmlns:cx1="http://schemas.microsoft.com/office/drawing/2015/9/8/chartex" xmlns:cx2="http://schemas.microsoft.com/office/drawing/2015/10/21/chartex" xmlns:cx3="http://schemas.microsoft.com/office/drawing/2016/5/9/chartex" xmlns:cx4="http://schemas.microsoft.com/office/drawing/2016/5/10/chartex" xmlns:cx5="http://schemas.microsoft.com/office/drawing/2016/5/11/chartex" xmlns:cx6="http://schemas.microsoft.com/office/drawing/2016/5/12/chartex" xmlns:cx7="http://schemas.microsoft.com/office/drawing/2016/5/13/chartex" xmlns:cx8="http://schemas.microsoft.com/office/drawing/2016/5/14/chartex" xmlns:mc="http://schemas.openxmlformats.org/markup-compatibility/2006" xmlns:aink="http://schemas.microsoft.com/office/drawing/2016/ink" xmlns:am3d="http://schemas.microsoft.com/office/drawing/2017/model3d" xmlns:o="urn:schemas-microsoft-com:office:office" xmlns:r="http://schemas.openxmlformats.org/officeDocument/2006/relationships" xmlns:m="http://schemas.openxmlformats.org/officeDocument/2006/math" xmlns:v="urn:schemas-microsoft-com:vml" xmlns:wp14="http://schemas.microsoft.com/office/word/2010/wordprocessingDrawing" xmlns:wp="http://schemas.openxmlformats.org/drawingml/2006/wordprocessingDrawing" xmlns:w10="urn:schemas-microsoft-com:office:word" xmlns:w="http://schemas.openxmlformats.org/wordprocessingml/2006/main" xmlns:w14="http://schemas.microsoft.com/office/word/2010/wordml" xmlns:w15="http://schemas.microsoft.com/office/word/2012/wordml" xmlns:w16cid="http://schemas.microsoft.com/office/word/2016/wordml/cid" xmlns:w16se="http://schemas.microsoft.com/office/word/2015/wordml/symex" xmlns:wpg="http://schemas.microsoft.com/office/word/2010/wordprocessingGroup" xmlns:wpi="http://schemas.microsoft.com/office/word/2010/wordprocessingInk" xmlns:wne="http://schemas.microsoft.com/office/word/2006/wordml" xmlns:wps="http://schemas.microsoft.com/office/word/2010/wordprocessingShape" mc:Ignorable="w14 w15 w16se w16cid wp14">
+  <w16cid:commentId w16cid:paraId="6A097272" w16cid:durableId="1F0EB9B0"/>
+</w16cid:commentsIds>
+</file>
+
 <file path=word/endnotes.xml><?xml version="1.0" encoding="utf-8"?>
-<w:endnotes xmlns:wpc="http://schemas.microsoft.com/office/word/2010/wordprocessingCanvas" xmlns:mo="http://schemas.microsoft.com/office/mac/office/2008/main" xmlns:mc="http://schemas.openxmlformats.org/markup-compatibility/2006" xmlns:mv="urn:schemas-microsoft-com:mac:vml" xmlns:o="urn:schemas-microsoft-com:office:office" xmlns:r="http://schemas.openxmlformats.org/officeDocument/2006/relationships" xmlns:m="http://schemas.openxmlformats.org/officeDocument/2006/math" xmlns:v="urn:schemas-microsoft-com:vml" xmlns:wp14="http://schemas.microsoft.com/office/word/2010/wordprocessingDrawing" xmlns:wp="http://schemas.openxmlformats.org/drawingml/2006/wordprocessingDrawing" xmlns:w10="urn:schemas-microsoft-com:office:word" xmlns:w="http://schemas.openxmlformats.org/wordprocessingml/2006/main" xmlns:w14="http://schemas.microsoft.com/office/word/2010/wordml" xmlns:w15="http://schemas.microsoft.com/office/word/2012/wordml" xmlns:wpg="http://schemas.microsoft.com/office/word/2010/wordprocessingGroup" xmlns:wpi="http://schemas.microsoft.com/office/word/2010/wordprocessingInk" xmlns:wne="http://schemas.microsoft.com/office/word/2006/wordml" xmlns:wps="http://schemas.microsoft.com/office/word/2010/wordprocessingShape" mc:Ignorable="w14 w15 wp14">
+<w:endnotes xmlns:wpc="http://schemas.microsoft.com/office/word/2010/wordprocessingCanvas" xmlns:cx="http://schemas.microsoft.com/office/drawing/2014/chartex" xmlns:cx1="http://schemas.microsoft.com/office/drawing/2015/9/8/chartex" xmlns:cx2="http://schemas.microsoft.com/office/drawing/2015/10/21/chartex" xmlns:cx3="http://schemas.microsoft.com/office/drawing/2016/5/9/chartex" xmlns:cx4="http://schemas.microsoft.com/office/drawing/2016/5/10/chartex" xmlns:cx5="http://schemas.microsoft.com/office/drawing/2016/5/11/chartex" xmlns:cx6="http://schemas.microsoft.com/office/drawing/2016/5/12/chartex" xmlns:cx7="http://schemas.microsoft.com/office/drawing/2016/5/13/chartex" xmlns:cx8="http://schemas.microsoft.com/office/drawing/2016/5/14/chartex" xmlns:mc="http://schemas.openxmlformats.org/markup-compatibility/2006" xmlns:aink="http://schemas.microsoft.com/office/drawing/2016/ink" xmlns:am3d="http://schemas.microsoft.com/office/drawing/2017/model3d" xmlns:o="urn:schemas-microsoft-com:office:office" xmlns:r="http://schemas.openxmlformats.org/officeDocument/2006/relationships" xmlns:m="http://schemas.openxmlformats.org/officeDocument/2006/math" xmlns:v="urn:schemas-microsoft-com:vml" xmlns:wp14="http://schemas.microsoft.com/office/word/2010/wordprocessingDrawing" xmlns:wp="http://schemas.openxmlformats.org/drawingml/2006/wordprocessingDrawing" xmlns:w10="urn:schemas-microsoft-com:office:word" xmlns:w="http://schemas.openxmlformats.org/wordprocessingml/2006/main" xmlns:w14="http://schemas.microsoft.com/office/word/2010/wordml" xmlns:w15="http://schemas.microsoft.com/office/word/2012/wordml" xmlns:w16cid="http://schemas.microsoft.com/office/word/2016/wordml/cid" xmlns:w16se="http://schemas.microsoft.com/office/word/2015/wordml/symex" xmlns:wpg="http://schemas.microsoft.com/office/word/2010/wordprocessingGroup" xmlns:wpi="http://schemas.microsoft.com/office/word/2010/wordprocessingInk" xmlns:wne="http://schemas.microsoft.com/office/word/2006/wordml" xmlns:wps="http://schemas.microsoft.com/office/word/2010/wordprocessingShape" mc:Ignorable="w14 w15 w16se w16cid wp14">
   <w:endnote w:type="separator" w:id="-1">
     <w:p>
       <w:r>
@@ -2712,7 +3154,7 @@
 </file>
 
 <file path=word/footer1.xml><?xml version="1.0" encoding="utf-8"?>
-<w:ftr xmlns:wpc="http://schemas.microsoft.com/office/word/2010/wordprocessingCanvas" xmlns:mo="http://schemas.microsoft.com/office/mac/office/2008/main" xmlns:mc="http://schemas.openxmlformats.org/markup-compatibility/2006" xmlns:mv="urn:schemas-microsoft-com:mac:vml" xmlns:o="urn:schemas-microsoft-com:office:office" xmlns:r="http://schemas.openxmlformats.org/officeDocument/2006/relationships" xmlns:m="http://schemas.openxmlformats.org/officeDocument/2006/math" xmlns:v="urn:schemas-microsoft-com:vml" xmlns:wp14="http://schemas.microsoft.com/office/word/2010/wordprocessingDrawing" xmlns:wp="http://schemas.openxmlformats.org/drawingml/2006/wordprocessingDrawing" xmlns:w10="urn:schemas-microsoft-com:office:word" xmlns:w="http://schemas.openxmlformats.org/wordprocessingml/2006/main" xmlns:w14="http://schemas.microsoft.com/office/word/2010/wordml" xmlns:w15="http://schemas.microsoft.com/office/word/2012/wordml" xmlns:wpg="http://schemas.microsoft.com/office/word/2010/wordprocessingGroup" xmlns:wpi="http://schemas.microsoft.com/office/word/2010/wordprocessingInk" xmlns:wne="http://schemas.microsoft.com/office/word/2006/wordml" xmlns:wps="http://schemas.microsoft.com/office/word/2010/wordprocessingShape" mc:Ignorable="w14 w15 wp14">
+<w:ftr xmlns:wpc="http://schemas.microsoft.com/office/word/2010/wordprocessingCanvas" xmlns:cx="http://schemas.microsoft.com/office/drawing/2014/chartex" xmlns:cx1="http://schemas.microsoft.com/office/drawing/2015/9/8/chartex" xmlns:cx2="http://schemas.microsoft.com/office/drawing/2015/10/21/chartex" xmlns:cx3="http://schemas.microsoft.com/office/drawing/2016/5/9/chartex" xmlns:cx4="http://schemas.microsoft.com/office/drawing/2016/5/10/chartex" xmlns:cx5="http://schemas.microsoft.com/office/drawing/2016/5/11/chartex" xmlns:cx6="http://schemas.microsoft.com/office/drawing/2016/5/12/chartex" xmlns:cx7="http://schemas.microsoft.com/office/drawing/2016/5/13/chartex" xmlns:cx8="http://schemas.microsoft.com/office/drawing/2016/5/14/chartex" xmlns:mc="http://schemas.openxmlformats.org/markup-compatibility/2006" xmlns:aink="http://schemas.microsoft.com/office/drawing/2016/ink" xmlns:am3d="http://schemas.microsoft.com/office/drawing/2017/model3d" xmlns:o="urn:schemas-microsoft-com:office:office" xmlns:r="http://schemas.openxmlformats.org/officeDocument/2006/relationships" xmlns:m="http://schemas.openxmlformats.org/officeDocument/2006/math" xmlns:v="urn:schemas-microsoft-com:vml" xmlns:wp14="http://schemas.microsoft.com/office/word/2010/wordprocessingDrawing" xmlns:wp="http://schemas.openxmlformats.org/drawingml/2006/wordprocessingDrawing" xmlns:w10="urn:schemas-microsoft-com:office:word" xmlns:w="http://schemas.openxmlformats.org/wordprocessingml/2006/main" xmlns:w14="http://schemas.microsoft.com/office/word/2010/wordml" xmlns:w15="http://schemas.microsoft.com/office/word/2012/wordml" xmlns:w16cid="http://schemas.microsoft.com/office/word/2016/wordml/cid" xmlns:w16se="http://schemas.microsoft.com/office/word/2015/wordml/symex" xmlns:wpg="http://schemas.microsoft.com/office/word/2010/wordprocessingGroup" xmlns:wpi="http://schemas.microsoft.com/office/word/2010/wordprocessingInk" xmlns:wne="http://schemas.microsoft.com/office/word/2006/wordml" xmlns:wps="http://schemas.microsoft.com/office/word/2010/wordprocessingShape" mc:Ignorable="w14 w15 w16se w16cid wp14">
   <w:p>
     <w:pPr>
       <w:pStyle w:val="Footer"/>
@@ -2733,14 +3175,30 @@
         <w:sz w:val="21"/>
         <w:szCs w:val="22"/>
       </w:rPr>
-      <w:t xml:space="preserve"> - #F</w:t>
+      <w:t xml:space="preserve"> - #</w:t>
+    </w:r>
+    <w:proofErr w:type="spellStart"/>
+    <w:r>
+      <w:rPr>
+        <w:sz w:val="21"/>
+        <w:szCs w:val="22"/>
+      </w:rPr>
+      <w:t>F</w:t>
     </w:r>
     <w:r>
       <w:rPr>
         <w:sz w:val="21"/>
         <w:szCs w:val="22"/>
       </w:rPr>
-      <w:t xml:space="preserve">unTimesWithTheTA, Document Rev A </w:t>
+      <w:t>unTimesWithTheTA</w:t>
+    </w:r>
+    <w:proofErr w:type="spellEnd"/>
+    <w:r>
+      <w:rPr>
+        <w:sz w:val="21"/>
+        <w:szCs w:val="22"/>
+      </w:rPr>
+      <w:t xml:space="preserve">, Document Rev A </w:t>
     </w:r>
     <w:r>
       <w:rPr>
@@ -2792,7 +3250,7 @@
 </file>
 
 <file path=word/footnotes.xml><?xml version="1.0" encoding="utf-8"?>
-<w:footnotes xmlns:wpc="http://schemas.microsoft.com/office/word/2010/wordprocessingCanvas" xmlns:mo="http://schemas.microsoft.com/office/mac/office/2008/main" xmlns:mc="http://schemas.openxmlformats.org/markup-compatibility/2006" xmlns:mv="urn:schemas-microsoft-com:mac:vml" xmlns:o="urn:schemas-microsoft-com:office:office" xmlns:r="http://schemas.openxmlformats.org/officeDocument/2006/relationships" xmlns:m="http://schemas.openxmlformats.org/officeDocument/2006/math" xmlns:v="urn:schemas-microsoft-com:vml" xmlns:wp14="http://schemas.microsoft.com/office/word/2010/wordprocessingDrawing" xmlns:wp="http://schemas.openxmlformats.org/drawingml/2006/wordprocessingDrawing" xmlns:w10="urn:schemas-microsoft-com:office:word" xmlns:w="http://schemas.openxmlformats.org/wordprocessingml/2006/main" xmlns:w14="http://schemas.microsoft.com/office/word/2010/wordml" xmlns:w15="http://schemas.microsoft.com/office/word/2012/wordml" xmlns:wpg="http://schemas.microsoft.com/office/word/2010/wordprocessingGroup" xmlns:wpi="http://schemas.microsoft.com/office/word/2010/wordprocessingInk" xmlns:wne="http://schemas.microsoft.com/office/word/2006/wordml" xmlns:wps="http://schemas.microsoft.com/office/word/2010/wordprocessingShape" mc:Ignorable="w14 w15 wp14">
+<w:footnotes xmlns:wpc="http://schemas.microsoft.com/office/word/2010/wordprocessingCanvas" xmlns:cx="http://schemas.microsoft.com/office/drawing/2014/chartex" xmlns:cx1="http://schemas.microsoft.com/office/drawing/2015/9/8/chartex" xmlns:cx2="http://schemas.microsoft.com/office/drawing/2015/10/21/chartex" xmlns:cx3="http://schemas.microsoft.com/office/drawing/2016/5/9/chartex" xmlns:cx4="http://schemas.microsoft.com/office/drawing/2016/5/10/chartex" xmlns:cx5="http://schemas.microsoft.com/office/drawing/2016/5/11/chartex" xmlns:cx6="http://schemas.microsoft.com/office/drawing/2016/5/12/chartex" xmlns:cx7="http://schemas.microsoft.com/office/drawing/2016/5/13/chartex" xmlns:cx8="http://schemas.microsoft.com/office/drawing/2016/5/14/chartex" xmlns:mc="http://schemas.openxmlformats.org/markup-compatibility/2006" xmlns:aink="http://schemas.microsoft.com/office/drawing/2016/ink" xmlns:am3d="http://schemas.microsoft.com/office/drawing/2017/model3d" xmlns:o="urn:schemas-microsoft-com:office:office" xmlns:r="http://schemas.openxmlformats.org/officeDocument/2006/relationships" xmlns:m="http://schemas.openxmlformats.org/officeDocument/2006/math" xmlns:v="urn:schemas-microsoft-com:vml" xmlns:wp14="http://schemas.microsoft.com/office/word/2010/wordprocessingDrawing" xmlns:wp="http://schemas.openxmlformats.org/drawingml/2006/wordprocessingDrawing" xmlns:w10="urn:schemas-microsoft-com:office:word" xmlns:w="http://schemas.openxmlformats.org/wordprocessingml/2006/main" xmlns:w14="http://schemas.microsoft.com/office/word/2010/wordml" xmlns:w15="http://schemas.microsoft.com/office/word/2012/wordml" xmlns:w16cid="http://schemas.microsoft.com/office/word/2016/wordml/cid" xmlns:w16se="http://schemas.microsoft.com/office/word/2015/wordml/symex" xmlns:wpg="http://schemas.microsoft.com/office/word/2010/wordprocessingGroup" xmlns:wpi="http://schemas.microsoft.com/office/word/2010/wordprocessingInk" xmlns:wne="http://schemas.microsoft.com/office/word/2006/wordml" xmlns:wps="http://schemas.microsoft.com/office/word/2010/wordprocessingShape" mc:Ignorable="w14 w15 w16se w16cid wp14">
   <w:footnote w:type="separator" w:id="-1">
     <w:p>
       <w:r>
@@ -2811,7 +3269,7 @@
 </file>
 
 <file path=word/header1.xml><?xml version="1.0" encoding="utf-8"?>
-<w:hdr xmlns:wpc="http://schemas.microsoft.com/office/word/2010/wordprocessingCanvas" xmlns:mo="http://schemas.microsoft.com/office/mac/office/2008/main" xmlns:mc="http://schemas.openxmlformats.org/markup-compatibility/2006" xmlns:mv="urn:schemas-microsoft-com:mac:vml" xmlns:o="urn:schemas-microsoft-com:office:office" xmlns:r="http://schemas.openxmlformats.org/officeDocument/2006/relationships" xmlns:m="http://schemas.openxmlformats.org/officeDocument/2006/math" xmlns:v="urn:schemas-microsoft-com:vml" xmlns:wp14="http://schemas.microsoft.com/office/word/2010/wordprocessingDrawing" xmlns:wp="http://schemas.openxmlformats.org/drawingml/2006/wordprocessingDrawing" xmlns:w10="urn:schemas-microsoft-com:office:word" xmlns:w="http://schemas.openxmlformats.org/wordprocessingml/2006/main" xmlns:w14="http://schemas.microsoft.com/office/word/2010/wordml" xmlns:w15="http://schemas.microsoft.com/office/word/2012/wordml" xmlns:wpg="http://schemas.microsoft.com/office/word/2010/wordprocessingGroup" xmlns:wpi="http://schemas.microsoft.com/office/word/2010/wordprocessingInk" xmlns:wne="http://schemas.microsoft.com/office/word/2006/wordml" xmlns:wps="http://schemas.microsoft.com/office/word/2010/wordprocessingShape" mc:Ignorable="w14 w15 wp14">
+<w:hdr xmlns:wpc="http://schemas.microsoft.com/office/word/2010/wordprocessingCanvas" xmlns:cx="http://schemas.microsoft.com/office/drawing/2014/chartex" xmlns:cx1="http://schemas.microsoft.com/office/drawing/2015/9/8/chartex" xmlns:cx2="http://schemas.microsoft.com/office/drawing/2015/10/21/chartex" xmlns:cx3="http://schemas.microsoft.com/office/drawing/2016/5/9/chartex" xmlns:cx4="http://schemas.microsoft.com/office/drawing/2016/5/10/chartex" xmlns:cx5="http://schemas.microsoft.com/office/drawing/2016/5/11/chartex" xmlns:cx6="http://schemas.microsoft.com/office/drawing/2016/5/12/chartex" xmlns:cx7="http://schemas.microsoft.com/office/drawing/2016/5/13/chartex" xmlns:cx8="http://schemas.microsoft.com/office/drawing/2016/5/14/chartex" xmlns:mc="http://schemas.openxmlformats.org/markup-compatibility/2006" xmlns:aink="http://schemas.microsoft.com/office/drawing/2016/ink" xmlns:am3d="http://schemas.microsoft.com/office/drawing/2017/model3d" xmlns:o="urn:schemas-microsoft-com:office:office" xmlns:r="http://schemas.openxmlformats.org/officeDocument/2006/relationships" xmlns:m="http://schemas.openxmlformats.org/officeDocument/2006/math" xmlns:v="urn:schemas-microsoft-com:vml" xmlns:wp14="http://schemas.microsoft.com/office/word/2010/wordprocessingDrawing" xmlns:wp="http://schemas.openxmlformats.org/drawingml/2006/wordprocessingDrawing" xmlns:w10="urn:schemas-microsoft-com:office:word" xmlns:w="http://schemas.openxmlformats.org/wordprocessingml/2006/main" xmlns:w14="http://schemas.microsoft.com/office/word/2010/wordml" xmlns:w15="http://schemas.microsoft.com/office/word/2012/wordml" xmlns:w16cid="http://schemas.microsoft.com/office/word/2016/wordml/cid" xmlns:w16se="http://schemas.microsoft.com/office/word/2015/wordml/symex" xmlns:wpg="http://schemas.microsoft.com/office/word/2010/wordprocessingGroup" xmlns:wpi="http://schemas.microsoft.com/office/word/2010/wordprocessingInk" xmlns:wne="http://schemas.microsoft.com/office/word/2006/wordml" xmlns:wps="http://schemas.microsoft.com/office/word/2010/wordprocessingShape" mc:Ignorable="w14 w15 w16se w16cid wp14">
   <w:p>
     <w:pPr>
       <w:pStyle w:val="Header"/>
@@ -2849,7 +3307,7 @@
 </file>
 
 <file path=word/header2.xml><?xml version="1.0" encoding="utf-8"?>
-<w:hdr xmlns:wpc="http://schemas.microsoft.com/office/word/2010/wordprocessingCanvas" xmlns:mo="http://schemas.microsoft.com/office/mac/office/2008/main" xmlns:mc="http://schemas.openxmlformats.org/markup-compatibility/2006" xmlns:mv="urn:schemas-microsoft-com:mac:vml" xmlns:o="urn:schemas-microsoft-com:office:office" xmlns:r="http://schemas.openxmlformats.org/officeDocument/2006/relationships" xmlns:m="http://schemas.openxmlformats.org/officeDocument/2006/math" xmlns:v="urn:schemas-microsoft-com:vml" xmlns:wp14="http://schemas.microsoft.com/office/word/2010/wordprocessingDrawing" xmlns:wp="http://schemas.openxmlformats.org/drawingml/2006/wordprocessingDrawing" xmlns:w10="urn:schemas-microsoft-com:office:word" xmlns:w="http://schemas.openxmlformats.org/wordprocessingml/2006/main" xmlns:w14="http://schemas.microsoft.com/office/word/2010/wordml" xmlns:w15="http://schemas.microsoft.com/office/word/2012/wordml" xmlns:wpg="http://schemas.microsoft.com/office/word/2010/wordprocessingGroup" xmlns:wpi="http://schemas.microsoft.com/office/word/2010/wordprocessingInk" xmlns:wne="http://schemas.microsoft.com/office/word/2006/wordml" xmlns:wps="http://schemas.microsoft.com/office/word/2010/wordprocessingShape" mc:Ignorable="w14 w15 wp14">
+<w:hdr xmlns:wpc="http://schemas.microsoft.com/office/word/2010/wordprocessingCanvas" xmlns:cx="http://schemas.microsoft.com/office/drawing/2014/chartex" xmlns:cx1="http://schemas.microsoft.com/office/drawing/2015/9/8/chartex" xmlns:cx2="http://schemas.microsoft.com/office/drawing/2015/10/21/chartex" xmlns:cx3="http://schemas.microsoft.com/office/drawing/2016/5/9/chartex" xmlns:cx4="http://schemas.microsoft.com/office/drawing/2016/5/10/chartex" xmlns:cx5="http://schemas.microsoft.com/office/drawing/2016/5/11/chartex" xmlns:cx6="http://schemas.microsoft.com/office/drawing/2016/5/12/chartex" xmlns:cx7="http://schemas.microsoft.com/office/drawing/2016/5/13/chartex" xmlns:cx8="http://schemas.microsoft.com/office/drawing/2016/5/14/chartex" xmlns:mc="http://schemas.openxmlformats.org/markup-compatibility/2006" xmlns:aink="http://schemas.microsoft.com/office/drawing/2016/ink" xmlns:am3d="http://schemas.microsoft.com/office/drawing/2017/model3d" xmlns:o="urn:schemas-microsoft-com:office:office" xmlns:r="http://schemas.openxmlformats.org/officeDocument/2006/relationships" xmlns:m="http://schemas.openxmlformats.org/officeDocument/2006/math" xmlns:v="urn:schemas-microsoft-com:vml" xmlns:wp14="http://schemas.microsoft.com/office/word/2010/wordprocessingDrawing" xmlns:wp="http://schemas.openxmlformats.org/drawingml/2006/wordprocessingDrawing" xmlns:w10="urn:schemas-microsoft-com:office:word" xmlns:w="http://schemas.openxmlformats.org/wordprocessingml/2006/main" xmlns:w14="http://schemas.microsoft.com/office/word/2010/wordml" xmlns:w15="http://schemas.microsoft.com/office/word/2012/wordml" xmlns:w16cid="http://schemas.microsoft.com/office/word/2016/wordml/cid" xmlns:w16se="http://schemas.microsoft.com/office/word/2015/wordml/symex" xmlns:wpg="http://schemas.microsoft.com/office/word/2010/wordprocessingGroup" xmlns:wpi="http://schemas.microsoft.com/office/word/2010/wordprocessingInk" xmlns:wne="http://schemas.microsoft.com/office/word/2006/wordml" xmlns:wps="http://schemas.microsoft.com/office/word/2010/wordprocessingShape" mc:Ignorable="w14 w15 w16se w16cid wp14">
   <w:p>
     <w:pPr>
       <w:pStyle w:val="Header"/>
@@ -2900,8 +3358,8 @@
 </file>
 
 <file path=word/numbering.xml><?xml version="1.0" encoding="utf-8"?>
-<w:numbering xmlns:wpc="http://schemas.microsoft.com/office/word/2010/wordprocessingCanvas" xmlns:mo="http://schemas.microsoft.com/office/mac/office/2008/main" xmlns:mc="http://schemas.openxmlformats.org/markup-compatibility/2006" xmlns:mv="urn:schemas-microsoft-com:mac:vml" xmlns:o="urn:schemas-microsoft-com:office:office" xmlns:r="http://schemas.openxmlformats.org/officeDocument/2006/relationships" xmlns:m="http://schemas.openxmlformats.org/officeDocument/2006/math" xmlns:v="urn:schemas-microsoft-com:vml" xmlns:wp14="http://schemas.microsoft.com/office/word/2010/wordprocessingDrawing" xmlns:wp="http://schemas.openxmlformats.org/drawingml/2006/wordprocessingDrawing" xmlns:w10="urn:schemas-microsoft-com:office:word" xmlns:w="http://schemas.openxmlformats.org/wordprocessingml/2006/main" xmlns:w14="http://schemas.microsoft.com/office/word/2010/wordml" xmlns:w15="http://schemas.microsoft.com/office/word/2012/wordml" xmlns:wpg="http://schemas.microsoft.com/office/word/2010/wordprocessingGroup" xmlns:wpi="http://schemas.microsoft.com/office/word/2010/wordprocessingInk" xmlns:wne="http://schemas.microsoft.com/office/word/2006/wordml" xmlns:wps="http://schemas.microsoft.com/office/word/2010/wordprocessingShape" mc:Ignorable="w14 w15 wp14">
-  <w:abstractNum w:abstractNumId="0">
+<w:numbering xmlns:wpc="http://schemas.microsoft.com/office/word/2010/wordprocessingCanvas" xmlns:cx="http://schemas.microsoft.com/office/drawing/2014/chartex" xmlns:cx1="http://schemas.microsoft.com/office/drawing/2015/9/8/chartex" xmlns:cx2="http://schemas.microsoft.com/office/drawing/2015/10/21/chartex" xmlns:cx3="http://schemas.microsoft.com/office/drawing/2016/5/9/chartex" xmlns:cx4="http://schemas.microsoft.com/office/drawing/2016/5/10/chartex" xmlns:cx5="http://schemas.microsoft.com/office/drawing/2016/5/11/chartex" xmlns:cx6="http://schemas.microsoft.com/office/drawing/2016/5/12/chartex" xmlns:cx7="http://schemas.microsoft.com/office/drawing/2016/5/13/chartex" xmlns:cx8="http://schemas.microsoft.com/office/drawing/2016/5/14/chartex" xmlns:mc="http://schemas.openxmlformats.org/markup-compatibility/2006" xmlns:aink="http://schemas.microsoft.com/office/drawing/2016/ink" xmlns:am3d="http://schemas.microsoft.com/office/drawing/2017/model3d" xmlns:o="urn:schemas-microsoft-com:office:office" xmlns:r="http://schemas.openxmlformats.org/officeDocument/2006/relationships" xmlns:m="http://schemas.openxmlformats.org/officeDocument/2006/math" xmlns:v="urn:schemas-microsoft-com:vml" xmlns:wp14="http://schemas.microsoft.com/office/word/2010/wordprocessingDrawing" xmlns:wp="http://schemas.openxmlformats.org/drawingml/2006/wordprocessingDrawing" xmlns:w10="urn:schemas-microsoft-com:office:word" xmlns:w="http://schemas.openxmlformats.org/wordprocessingml/2006/main" xmlns:w14="http://schemas.microsoft.com/office/word/2010/wordml" xmlns:w15="http://schemas.microsoft.com/office/word/2012/wordml" xmlns:w16cid="http://schemas.microsoft.com/office/word/2016/wordml/cid" xmlns:w16se="http://schemas.microsoft.com/office/word/2015/wordml/symex" xmlns:wpg="http://schemas.microsoft.com/office/word/2010/wordprocessingGroup" xmlns:wpi="http://schemas.microsoft.com/office/word/2010/wordprocessingInk" xmlns:wne="http://schemas.microsoft.com/office/word/2006/wordml" xmlns:wps="http://schemas.microsoft.com/office/word/2010/wordprocessingShape" mc:Ignorable="w14 w15 w16se w16cid wp14">
+  <w:abstractNum w:abstractNumId="0" w15:restartNumberingAfterBreak="0">
     <w:nsid w:val="00B847CC"/>
     <w:multiLevelType w:val="hybridMultilevel"/>
     <w:tmpl w:val="E33E6F30"/>
@@ -2990,7 +3448,7 @@
       </w:pPr>
     </w:lvl>
   </w:abstractNum>
-  <w:abstractNum w:abstractNumId="1">
+  <w:abstractNum w:abstractNumId="1" w15:restartNumberingAfterBreak="0">
     <w:nsid w:val="0B6257B0"/>
     <w:multiLevelType w:val="hybridMultilevel"/>
     <w:tmpl w:val="82882142"/>
@@ -3103,7 +3561,7 @@
       </w:rPr>
     </w:lvl>
   </w:abstractNum>
-  <w:abstractNum w:abstractNumId="2">
+  <w:abstractNum w:abstractNumId="2" w15:restartNumberingAfterBreak="0">
     <w:nsid w:val="0D970B08"/>
     <w:multiLevelType w:val="hybridMultilevel"/>
     <w:tmpl w:val="B57255DA"/>
@@ -3216,7 +3674,7 @@
       </w:rPr>
     </w:lvl>
   </w:abstractNum>
-  <w:abstractNum w:abstractNumId="3">
+  <w:abstractNum w:abstractNumId="3" w15:restartNumberingAfterBreak="0">
     <w:nsid w:val="14715D13"/>
     <w:multiLevelType w:val="hybridMultilevel"/>
     <w:tmpl w:val="C5FE3A0A"/>
@@ -3329,7 +3787,7 @@
       </w:rPr>
     </w:lvl>
   </w:abstractNum>
-  <w:abstractNum w:abstractNumId="4">
+  <w:abstractNum w:abstractNumId="4" w15:restartNumberingAfterBreak="0">
     <w:nsid w:val="14D14B09"/>
     <w:multiLevelType w:val="hybridMultilevel"/>
     <w:tmpl w:val="AD2AA9E0"/>
@@ -3415,7 +3873,7 @@
       </w:pPr>
     </w:lvl>
   </w:abstractNum>
-  <w:abstractNum w:abstractNumId="5">
+  <w:abstractNum w:abstractNumId="5" w15:restartNumberingAfterBreak="0">
     <w:nsid w:val="18B4697F"/>
     <w:multiLevelType w:val="hybridMultilevel"/>
     <w:tmpl w:val="0D9A2B6A"/>
@@ -3504,7 +3962,7 @@
       </w:pPr>
     </w:lvl>
   </w:abstractNum>
-  <w:abstractNum w:abstractNumId="6">
+  <w:abstractNum w:abstractNumId="6" w15:restartNumberingAfterBreak="0">
     <w:nsid w:val="19F21A44"/>
     <w:multiLevelType w:val="hybridMultilevel"/>
     <w:tmpl w:val="E33E6F30"/>
@@ -3593,7 +4051,7 @@
       </w:pPr>
     </w:lvl>
   </w:abstractNum>
-  <w:abstractNum w:abstractNumId="7">
+  <w:abstractNum w:abstractNumId="7" w15:restartNumberingAfterBreak="0">
     <w:nsid w:val="312D4720"/>
     <w:multiLevelType w:val="hybridMultilevel"/>
     <w:tmpl w:val="5B4C0A1A"/>
@@ -3682,7 +4140,7 @@
       </w:pPr>
     </w:lvl>
   </w:abstractNum>
-  <w:abstractNum w:abstractNumId="8">
+  <w:abstractNum w:abstractNumId="8" w15:restartNumberingAfterBreak="0">
     <w:nsid w:val="31BE1633"/>
     <w:multiLevelType w:val="hybridMultilevel"/>
     <w:tmpl w:val="1896B4D0"/>
@@ -3771,7 +4229,7 @@
       </w:pPr>
     </w:lvl>
   </w:abstractNum>
-  <w:abstractNum w:abstractNumId="9">
+  <w:abstractNum w:abstractNumId="9" w15:restartNumberingAfterBreak="0">
     <w:nsid w:val="3AFE62EB"/>
     <w:multiLevelType w:val="hybridMultilevel"/>
     <w:tmpl w:val="44F836D6"/>
@@ -3884,7 +4342,7 @@
       </w:rPr>
     </w:lvl>
   </w:abstractNum>
-  <w:abstractNum w:abstractNumId="10">
+  <w:abstractNum w:abstractNumId="10" w15:restartNumberingAfterBreak="0">
     <w:nsid w:val="3B1429B8"/>
     <w:multiLevelType w:val="hybridMultilevel"/>
     <w:tmpl w:val="5694E3DC"/>
@@ -3973,7 +4431,7 @@
       </w:pPr>
     </w:lvl>
   </w:abstractNum>
-  <w:abstractNum w:abstractNumId="11">
+  <w:abstractNum w:abstractNumId="11" w15:restartNumberingAfterBreak="0">
     <w:nsid w:val="5149112F"/>
     <w:multiLevelType w:val="hybridMultilevel"/>
     <w:tmpl w:val="EB500A0C"/>
@@ -4086,7 +4544,7 @@
       </w:rPr>
     </w:lvl>
   </w:abstractNum>
-  <w:abstractNum w:abstractNumId="12">
+  <w:abstractNum w:abstractNumId="12" w15:restartNumberingAfterBreak="0">
     <w:nsid w:val="523E633D"/>
     <w:multiLevelType w:val="hybridMultilevel"/>
     <w:tmpl w:val="E150441C"/>
@@ -4199,7 +4657,7 @@
       </w:rPr>
     </w:lvl>
   </w:abstractNum>
-  <w:abstractNum w:abstractNumId="13">
+  <w:abstractNum w:abstractNumId="13" w15:restartNumberingAfterBreak="0">
     <w:nsid w:val="544942BD"/>
     <w:multiLevelType w:val="hybridMultilevel"/>
     <w:tmpl w:val="1374C3E2"/>
@@ -4312,7 +4770,7 @@
       </w:rPr>
     </w:lvl>
   </w:abstractNum>
-  <w:abstractNum w:abstractNumId="14">
+  <w:abstractNum w:abstractNumId="14" w15:restartNumberingAfterBreak="0">
     <w:nsid w:val="5D5305C1"/>
     <w:multiLevelType w:val="hybridMultilevel"/>
     <w:tmpl w:val="54A803BE"/>
@@ -4401,7 +4859,7 @@
       </w:pPr>
     </w:lvl>
   </w:abstractNum>
-  <w:abstractNum w:abstractNumId="15">
+  <w:abstractNum w:abstractNumId="15" w15:restartNumberingAfterBreak="0">
     <w:nsid w:val="605E4B05"/>
     <w:multiLevelType w:val="hybridMultilevel"/>
     <w:tmpl w:val="F820AB22"/>
@@ -4490,7 +4948,7 @@
       </w:pPr>
     </w:lvl>
   </w:abstractNum>
-  <w:abstractNum w:abstractNumId="16">
+  <w:abstractNum w:abstractNumId="16" w15:restartNumberingAfterBreak="0">
     <w:nsid w:val="6607774E"/>
     <w:multiLevelType w:val="hybridMultilevel"/>
     <w:tmpl w:val="14C8C436"/>
@@ -4579,7 +5037,7 @@
       </w:pPr>
     </w:lvl>
   </w:abstractNum>
-  <w:abstractNum w:abstractNumId="17">
+  <w:abstractNum w:abstractNumId="17" w15:restartNumberingAfterBreak="0">
     <w:nsid w:val="682774D2"/>
     <w:multiLevelType w:val="hybridMultilevel"/>
     <w:tmpl w:val="EE2EEE38"/>
@@ -4665,7 +5123,7 @@
       </w:pPr>
     </w:lvl>
   </w:abstractNum>
-  <w:abstractNum w:abstractNumId="18">
+  <w:abstractNum w:abstractNumId="18" w15:restartNumberingAfterBreak="0">
     <w:nsid w:val="70775DD9"/>
     <w:multiLevelType w:val="hybridMultilevel"/>
     <w:tmpl w:val="5B6235FC"/>
@@ -4754,7 +5212,7 @@
       </w:pPr>
     </w:lvl>
   </w:abstractNum>
-  <w:abstractNum w:abstractNumId="19">
+  <w:abstractNum w:abstractNumId="19" w15:restartNumberingAfterBreak="0">
     <w:nsid w:val="79D36A44"/>
     <w:multiLevelType w:val="hybridMultilevel"/>
     <w:tmpl w:val="1896B4D0"/>
@@ -4843,7 +5301,7 @@
       </w:pPr>
     </w:lvl>
   </w:abstractNum>
-  <w:abstractNum w:abstractNumId="20">
+  <w:abstractNum w:abstractNumId="20" w15:restartNumberingAfterBreak="0">
     <w:nsid w:val="7FD3282F"/>
     <w:multiLevelType w:val="hybridMultilevel"/>
     <w:tmpl w:val="FB28C64E"/>
@@ -4998,8 +5456,16 @@
 </w:numbering>
 </file>
 
+<file path=word/people.xml><?xml version="1.0" encoding="utf-8"?>
+<w15:people xmlns:wpc="http://schemas.microsoft.com/office/word/2010/wordprocessingCanvas" xmlns:cx="http://schemas.microsoft.com/office/drawing/2014/chartex" xmlns:cx1="http://schemas.microsoft.com/office/drawing/2015/9/8/chartex" xmlns:cx2="http://schemas.microsoft.com/office/drawing/2015/10/21/chartex" xmlns:cx3="http://schemas.microsoft.com/office/drawing/2016/5/9/chartex" xmlns:cx4="http://schemas.microsoft.com/office/drawing/2016/5/10/chartex" xmlns:cx5="http://schemas.microsoft.com/office/drawing/2016/5/11/chartex" xmlns:cx6="http://schemas.microsoft.com/office/drawing/2016/5/12/chartex" xmlns:cx7="http://schemas.microsoft.com/office/drawing/2016/5/13/chartex" xmlns:cx8="http://schemas.microsoft.com/office/drawing/2016/5/14/chartex" xmlns:mc="http://schemas.openxmlformats.org/markup-compatibility/2006" xmlns:aink="http://schemas.microsoft.com/office/drawing/2016/ink" xmlns:am3d="http://schemas.microsoft.com/office/drawing/2017/model3d" xmlns:o="urn:schemas-microsoft-com:office:office" xmlns:r="http://schemas.openxmlformats.org/officeDocument/2006/relationships" xmlns:m="http://schemas.openxmlformats.org/officeDocument/2006/math" xmlns:v="urn:schemas-microsoft-com:vml" xmlns:wp14="http://schemas.microsoft.com/office/word/2010/wordprocessingDrawing" xmlns:wp="http://schemas.openxmlformats.org/drawingml/2006/wordprocessingDrawing" xmlns:w10="urn:schemas-microsoft-com:office:word" xmlns:w="http://schemas.openxmlformats.org/wordprocessingml/2006/main" xmlns:w14="http://schemas.microsoft.com/office/word/2010/wordml" xmlns:w15="http://schemas.microsoft.com/office/word/2012/wordml" xmlns:w16cid="http://schemas.microsoft.com/office/word/2016/wordml/cid" xmlns:w16se="http://schemas.microsoft.com/office/word/2015/wordml/symex" xmlns:wpg="http://schemas.microsoft.com/office/word/2010/wordprocessingGroup" xmlns:wpi="http://schemas.microsoft.com/office/word/2010/wordprocessingInk" xmlns:wne="http://schemas.microsoft.com/office/word/2006/wordml" xmlns:wps="http://schemas.microsoft.com/office/word/2010/wordprocessingShape" mc:Ignorable="w14 w15 w16se w16cid wp14">
+  <w15:person w15:author="Nick Bluhm">
+    <w15:presenceInfo w15:providerId="Windows Live" w15:userId="5135fb191b315b85"/>
+  </w15:person>
+</w15:people>
+</file>
+
 <file path=word/styles.xml><?xml version="1.0" encoding="utf-8"?>
-<w:styles xmlns:mc="http://schemas.openxmlformats.org/markup-compatibility/2006" xmlns:r="http://schemas.openxmlformats.org/officeDocument/2006/relationships" xmlns:w="http://schemas.openxmlformats.org/wordprocessingml/2006/main" xmlns:w14="http://schemas.microsoft.com/office/word/2010/wordml" xmlns:w15="http://schemas.microsoft.com/office/word/2012/wordml" mc:Ignorable="w14 w15">
+<w:styles xmlns:mc="http://schemas.openxmlformats.org/markup-compatibility/2006" xmlns:r="http://schemas.openxmlformats.org/officeDocument/2006/relationships" xmlns:w="http://schemas.openxmlformats.org/wordprocessingml/2006/main" xmlns:w14="http://schemas.microsoft.com/office/word/2010/wordml" xmlns:w15="http://schemas.microsoft.com/office/word/2012/wordml" xmlns:w16cid="http://schemas.microsoft.com/office/word/2016/wordml/cid" xmlns:w16se="http://schemas.microsoft.com/office/word/2015/wordml/symex" mc:Ignorable="w14 w15 w16se w16cid">
   <w:docDefaults>
     <w:rPrDefault>
       <w:rPr>
@@ -5011,7 +5477,7 @@
     </w:rPrDefault>
     <w:pPrDefault/>
   </w:docDefaults>
-  <w:latentStyles w:defLockedState="0" w:defUIPriority="99" w:defSemiHidden="0" w:defUnhideWhenUsed="0" w:defQFormat="0" w:count="382">
+  <w:latentStyles w:defLockedState="0" w:defUIPriority="99" w:defSemiHidden="0" w:defUnhideWhenUsed="0" w:defQFormat="0" w:count="375">
     <w:lsdException w:name="Normal" w:uiPriority="0" w:qFormat="1"/>
     <w:lsdException w:name="heading 1" w:uiPriority="9" w:qFormat="1"/>
     <w:lsdException w:name="heading 2" w:semiHidden="1" w:uiPriority="9" w:unhideWhenUsed="1" w:qFormat="1"/>
@@ -5168,15 +5634,6 @@
     <w:lsdException w:name="Balloon Text" w:semiHidden="1" w:unhideWhenUsed="1"/>
     <w:lsdException w:name="Table Grid" w:uiPriority="59"/>
     <w:lsdException w:name="Table Theme" w:semiHidden="1" w:unhideWhenUsed="1"/>
-    <w:lsdException w:name="Note Level 1" w:semiHidden="1" w:unhideWhenUsed="1"/>
-    <w:lsdException w:name="Note Level 2" w:semiHidden="1" w:unhideWhenUsed="1"/>
-    <w:lsdException w:name="Note Level 3" w:semiHidden="1" w:unhideWhenUsed="1"/>
-    <w:lsdException w:name="Note Level 4" w:semiHidden="1" w:unhideWhenUsed="1"/>
-    <w:lsdException w:name="Note Level 5" w:semiHidden="1" w:unhideWhenUsed="1"/>
-    <w:lsdException w:name="Note Level 6" w:semiHidden="1" w:unhideWhenUsed="1"/>
-    <w:lsdException w:name="Note Level 7" w:semiHidden="1" w:unhideWhenUsed="1"/>
-    <w:lsdException w:name="Note Level 8" w:semiHidden="1" w:unhideWhenUsed="1"/>
-    <w:lsdException w:name="Note Level 9" w:semiHidden="1" w:unhideWhenUsed="1"/>
     <w:lsdException w:name="Placeholder Text" w:semiHidden="1"/>
     <w:lsdException w:name="No Spacing" w:uiPriority="1" w:qFormat="1"/>
     <w:lsdException w:name="Light Shading" w:uiPriority="60"/>
@@ -5589,7 +6046,6 @@
     <w:uiPriority w:val="59"/>
     <w:rsid w:val="004E4B5D"/>
     <w:tblPr>
-      <w:tblInd w:w="0" w:type="dxa"/>
       <w:tblBorders>
         <w:top w:val="single" w:sz="4" w:space="0" w:color="auto"/>
         <w:left w:val="single" w:sz="4" w:space="0" w:color="auto"/>
@@ -5598,13 +6054,72 @@
         <w:insideH w:val="single" w:sz="4" w:space="0" w:color="auto"/>
         <w:insideV w:val="single" w:sz="4" w:space="0" w:color="auto"/>
       </w:tblBorders>
-      <w:tblCellMar>
-        <w:top w:w="0" w:type="dxa"/>
-        <w:left w:w="108" w:type="dxa"/>
-        <w:bottom w:w="0" w:type="dxa"/>
-        <w:right w:w="108" w:type="dxa"/>
-      </w:tblCellMar>
     </w:tblPr>
+  </w:style>
+  <w:style w:type="character" w:styleId="CommentReference">
+    <w:name w:val="annotation reference"/>
+    <w:basedOn w:val="DefaultParagraphFont"/>
+    <w:uiPriority w:val="99"/>
+    <w:semiHidden/>
+    <w:unhideWhenUsed/>
+    <w:rsid w:val="00F73DFC"/>
+    <w:rPr>
+      <w:sz w:val="16"/>
+      <w:szCs w:val="16"/>
+    </w:rPr>
+  </w:style>
+  <w:style w:type="paragraph" w:styleId="CommentText">
+    <w:name w:val="annotation text"/>
+    <w:basedOn w:val="Normal"/>
+    <w:link w:val="CommentTextChar"/>
+    <w:uiPriority w:val="99"/>
+    <w:semiHidden/>
+    <w:unhideWhenUsed/>
+    <w:rsid w:val="00F73DFC"/>
+    <w:rPr>
+      <w:sz w:val="20"/>
+      <w:szCs w:val="20"/>
+    </w:rPr>
+  </w:style>
+  <w:style w:type="character" w:customStyle="1" w:styleId="CommentTextChar">
+    <w:name w:val="Comment Text Char"/>
+    <w:basedOn w:val="DefaultParagraphFont"/>
+    <w:link w:val="CommentText"/>
+    <w:uiPriority w:val="99"/>
+    <w:semiHidden/>
+    <w:rsid w:val="00F73DFC"/>
+    <w:rPr>
+      <w:sz w:val="20"/>
+      <w:szCs w:val="20"/>
+    </w:rPr>
+  </w:style>
+  <w:style w:type="paragraph" w:styleId="CommentSubject">
+    <w:name w:val="annotation subject"/>
+    <w:basedOn w:val="CommentText"/>
+    <w:next w:val="CommentText"/>
+    <w:link w:val="CommentSubjectChar"/>
+    <w:uiPriority w:val="99"/>
+    <w:semiHidden/>
+    <w:unhideWhenUsed/>
+    <w:rsid w:val="00F73DFC"/>
+    <w:rPr>
+      <w:b/>
+      <w:bCs/>
+    </w:rPr>
+  </w:style>
+  <w:style w:type="character" w:customStyle="1" w:styleId="CommentSubjectChar">
+    <w:name w:val="Comment Subject Char"/>
+    <w:basedOn w:val="CommentTextChar"/>
+    <w:link w:val="CommentSubject"/>
+    <w:uiPriority w:val="99"/>
+    <w:semiHidden/>
+    <w:rsid w:val="00F73DFC"/>
+    <w:rPr>
+      <w:b/>
+      <w:bCs/>
+      <w:sz w:val="20"/>
+      <w:szCs w:val="20"/>
+    </w:rPr>
   </w:style>
 </w:styles>
 </file>
@@ -5934,7 +6449,7 @@
 </file>
 
 <file path=customXml/itemProps1.xml><?xml version="1.0" encoding="utf-8"?>
-<ds:datastoreItem xmlns:ds="http://schemas.openxmlformats.org/officeDocument/2006/customXml" ds:itemID="{EDEF66A4-BF28-E543-965C-23DCA313500F}">
+<ds:datastoreItem xmlns:ds="http://schemas.openxmlformats.org/officeDocument/2006/customXml" ds:itemID="{57383B36-056D-45DC-B7C7-34BF79455599}">
   <ds:schemaRefs>
     <ds:schemaRef ds:uri="http://schemas.openxmlformats.org/officeDocument/2006/bibliography"/>
   </ds:schemaRefs>

</xml_diff>

<commit_message>
Updating the doc and simulation for Piezo-Pulse-Sensor
</commit_message>
<xml_diff>
--- a/Docs/Piezo-Pulse-Sensor-FunTimesWithTheTA-2017.docx
+++ b/Docs/Piezo-Pulse-Sensor-FunTimesWithTheTA-2017.docx
@@ -238,12 +238,219 @@
     <w:p>
       <w:pPr>
         <w:widowControl w:val="0"/>
+        <w:rPr>
+          <w:b/>
+        </w:rPr>
+      </w:pPr>
+      <w:r>
+        <w:rPr>
+          <w:b/>
+        </w:rPr>
+        <w:t>Learning Objectives</w:t>
+      </w:r>
+    </w:p>
+    <w:p>
+      <w:pPr>
+        <w:pStyle w:val="ListParagraph"/>
+        <w:widowControl w:val="0"/>
+        <w:numPr>
+          <w:ilvl w:val="0"/>
+          <w:numId w:val="23"/>
+        </w:numPr>
+      </w:pPr>
+      <w:r>
+        <w:t>Apply the Piezo-Electric Effect to measure heart rate</w:t>
+      </w:r>
+    </w:p>
+    <w:p>
+      <w:pPr>
+        <w:pStyle w:val="ListParagraph"/>
+        <w:widowControl w:val="0"/>
+        <w:numPr>
+          <w:ilvl w:val="0"/>
+          <w:numId w:val="23"/>
+        </w:numPr>
+      </w:pPr>
+      <w:r>
+        <w:t>Understand the use of buffer amplifiers</w:t>
+      </w:r>
+    </w:p>
+    <w:p>
+      <w:pPr>
+        <w:pStyle w:val="ListParagraph"/>
+        <w:widowControl w:val="0"/>
+        <w:numPr>
+          <w:ilvl w:val="0"/>
+          <w:numId w:val="23"/>
+        </w:numPr>
+      </w:pPr>
+      <w:r>
+        <w:t>Utilize bypass capacitors to remove noise</w:t>
+      </w:r>
+    </w:p>
+    <w:p>
+      <w:pPr>
+        <w:pStyle w:val="ListParagraph"/>
+        <w:widowControl w:val="0"/>
+        <w:numPr>
+          <w:ilvl w:val="0"/>
+          <w:numId w:val="23"/>
+        </w:numPr>
+      </w:pPr>
+      <w:r>
+        <w:t>Investigate ability of filters to selectively attenuate either high frequency components (Low Pass) or low frequency components (High Pass) of signals</w:t>
+      </w:r>
+    </w:p>
+    <w:p>
+      <w:pPr>
+        <w:pStyle w:val="ListParagraph"/>
+        <w:widowControl w:val="0"/>
+        <w:numPr>
+          <w:ilvl w:val="0"/>
+          <w:numId w:val="23"/>
+        </w:numPr>
+      </w:pPr>
+      <w:r>
+        <w:t>Create a circuit for measuring heart rate</w:t>
+      </w:r>
+    </w:p>
+    <w:p>
+      <w:pPr>
+        <w:widowControl w:val="0"/>
+        <w:rPr>
+          <w:highlight w:val="yellow"/>
+        </w:rPr>
+      </w:pPr>
+    </w:p>
+    <w:p>
+      <w:pPr>
+        <w:widowControl w:val="0"/>
+        <w:rPr>
+          <w:b/>
+        </w:rPr>
+      </w:pPr>
+      <w:r>
+        <w:rPr>
+          <w:b/>
+        </w:rPr>
+        <w:t>ABET Outcomes</w:t>
+      </w:r>
+    </w:p>
+    <w:p>
+      <w:pPr>
+        <w:widowControl w:val="0"/>
+      </w:pPr>
+      <w:commentRangeStart w:id="0"/>
+      <w:r>
+        <w:t>“a</w:t>
+      </w:r>
+      <w:r>
+        <w:t>n ability to function effectively on a team whose members together provide leadership, create a collaborative and inclusive environment, establish goals, plan tasks, and meet objectives</w:t>
+      </w:r>
+      <w:r>
+        <w:t>” (Outcome 5)</w:t>
+      </w:r>
+    </w:p>
+    <w:p>
+      <w:pPr>
+        <w:widowControl w:val="0"/>
+      </w:pPr>
+    </w:p>
+    <w:p>
+      <w:pPr>
+        <w:widowControl w:val="0"/>
+      </w:pPr>
+      <w:r>
+        <w:t>“</w:t>
+      </w:r>
+      <w:r>
+        <w:t>an ability to develop and conduct appropriate experimentation, analyze and interpret data, and use engineering judgment to draw conclusions</w:t>
+      </w:r>
+      <w:r>
+        <w:t>” (Outcome 6)</w:t>
+      </w:r>
+    </w:p>
+    <w:p>
+      <w:pPr>
+        <w:widowControl w:val="0"/>
+      </w:pPr>
+    </w:p>
+    <w:p>
+      <w:pPr>
+        <w:widowControl w:val="0"/>
+      </w:pPr>
+      <w:r>
+        <w:t>“</w:t>
+      </w:r>
+      <w:r>
+        <w:t>an ability to acquire and apply new knowledge as needed, using appropriate learning strategies.</w:t>
+      </w:r>
+      <w:r>
+        <w:t>” (Outcome 7)</w:t>
+      </w:r>
+      <w:commentRangeEnd w:id="0"/>
+      <w:r>
+        <w:rPr>
+          <w:rStyle w:val="CommentReference"/>
+        </w:rPr>
+        <w:commentReference w:id="0"/>
+      </w:r>
+    </w:p>
+    <w:p>
+      <w:pPr>
+        <w:widowControl w:val="0"/>
+      </w:pPr>
+    </w:p>
+    <w:p>
+      <w:pPr>
+        <w:widowControl w:val="0"/>
+        <w:rPr>
+          <w:sz w:val="20"/>
+          <w:szCs w:val="20"/>
+        </w:rPr>
+      </w:pPr>
+      <w:r>
+        <w:rPr>
+          <w:sz w:val="20"/>
+          <w:szCs w:val="20"/>
+        </w:rPr>
+        <w:t>http://www.abet.org/accreditation/accreditation-criteria/criteria-for-accrediting-</w:t>
+      </w:r>
+    </w:p>
+    <w:p>
+      <w:pPr>
+        <w:widowControl w:val="0"/>
+        <w:rPr>
+          <w:sz w:val="20"/>
+          <w:szCs w:val="20"/>
+        </w:rPr>
+      </w:pPr>
+      <w:r>
+        <w:rPr>
+          <w:sz w:val="20"/>
+          <w:szCs w:val="20"/>
+        </w:rPr>
+        <w:t>engineering-programs-2018-2019/</w:t>
+      </w:r>
+    </w:p>
+    <w:p>
+      <w:pPr>
+        <w:widowControl w:val="0"/>
+        <w:rPr>
+          <w:b/>
+        </w:rPr>
+      </w:pPr>
+    </w:p>
+    <w:p>
+      <w:pPr>
+        <w:widowControl w:val="0"/>
         <w:jc w:val="center"/>
       </w:pPr>
       <w:r>
         <w:rPr>
           <w:noProof/>
         </w:rPr>
+        <w:lastRenderedPageBreak/>
         <w:drawing>
           <wp:inline distT="0" distB="0" distL="0" distR="0" wp14:anchorId="3FDA8533" wp14:editId="273076C9">
             <wp:extent cx="4395865" cy="5055584"/>
@@ -260,7 +467,7 @@
                     <pic:cNvPicPr/>
                   </pic:nvPicPr>
                   <pic:blipFill rotWithShape="1">
-                    <a:blip r:embed="rId9">
+                    <a:blip r:embed="rId12">
                       <a:extLst>
                         <a:ext uri="{28A0092B-C50C-407E-A947-70E740481C1C}">
                           <a14:useLocalDpi xmlns:a14="http://schemas.microsoft.com/office/drawing/2010/main" val="0"/>
@@ -496,6 +703,52 @@
               <w:rPr>
                 <w:rFonts w:ascii="Cambria" w:hAnsi="Cambria"/>
               </w:rPr>
+              <w:t>Objectives</w:t>
+            </w:r>
+          </w:p>
+        </w:tc>
+        <w:tc>
+          <w:tcPr>
+            <w:tcW w:w="772" w:type="dxa"/>
+          </w:tcPr>
+          <w:p>
+            <w:pPr>
+              <w:widowControl w:val="0"/>
+              <w:jc w:val="center"/>
+              <w:rPr>
+                <w:rFonts w:ascii="Cambria" w:hAnsi="Cambria"/>
+                <w:b/>
+              </w:rPr>
+            </w:pPr>
+            <w:r>
+              <w:rPr>
+                <w:rFonts w:ascii="Cambria" w:hAnsi="Cambria"/>
+                <w:b/>
+              </w:rPr>
+              <w:t>1</w:t>
+            </w:r>
+          </w:p>
+        </w:tc>
+      </w:tr>
+      <w:tr>
+        <w:trPr>
+          <w:trHeight w:val="341"/>
+        </w:trPr>
+        <w:tc>
+          <w:tcPr>
+            <w:tcW w:w="8838" w:type="dxa"/>
+          </w:tcPr>
+          <w:p>
+            <w:pPr>
+              <w:widowControl w:val="0"/>
+              <w:rPr>
+                <w:rFonts w:ascii="Cambria" w:hAnsi="Cambria"/>
+              </w:rPr>
+            </w:pPr>
+            <w:r>
+              <w:rPr>
+                <w:rFonts w:ascii="Cambria" w:hAnsi="Cambria"/>
+              </w:rPr>
               <w:t>Piezo Pulse Sensor Schematic</w:t>
             </w:r>
           </w:p>
@@ -518,7 +771,7 @@
                 <w:rFonts w:ascii="Cambria" w:hAnsi="Cambria"/>
                 <w:b/>
               </w:rPr>
-              <w:t>1</w:t>
+              <w:t>2</w:t>
             </w:r>
           </w:p>
         </w:tc>
@@ -542,6 +795,52 @@
               <w:rPr>
                 <w:rFonts w:ascii="Cambria" w:hAnsi="Cambria"/>
               </w:rPr>
+              <w:t>Key Terms and Definitions</w:t>
+            </w:r>
+          </w:p>
+        </w:tc>
+        <w:tc>
+          <w:tcPr>
+            <w:tcW w:w="772" w:type="dxa"/>
+          </w:tcPr>
+          <w:p>
+            <w:pPr>
+              <w:widowControl w:val="0"/>
+              <w:jc w:val="center"/>
+              <w:rPr>
+                <w:rFonts w:ascii="Cambria" w:hAnsi="Cambria"/>
+                <w:b/>
+              </w:rPr>
+            </w:pPr>
+            <w:r>
+              <w:rPr>
+                <w:rFonts w:ascii="Cambria" w:hAnsi="Cambria"/>
+                <w:b/>
+              </w:rPr>
+              <w:t>4</w:t>
+            </w:r>
+          </w:p>
+        </w:tc>
+      </w:tr>
+      <w:tr>
+        <w:trPr>
+          <w:trHeight w:val="350"/>
+        </w:trPr>
+        <w:tc>
+          <w:tcPr>
+            <w:tcW w:w="8838" w:type="dxa"/>
+          </w:tcPr>
+          <w:p>
+            <w:pPr>
+              <w:widowControl w:val="0"/>
+              <w:rPr>
+                <w:rFonts w:ascii="Cambria" w:hAnsi="Cambria"/>
+              </w:rPr>
+            </w:pPr>
+            <w:r>
+              <w:rPr>
+                <w:rFonts w:ascii="Cambria" w:hAnsi="Cambria"/>
+              </w:rPr>
               <w:t>Part #1: Transducer: The</w:t>
             </w:r>
             <w:r>
@@ -570,7 +869,7 @@
                 <w:rFonts w:ascii="Cambria" w:hAnsi="Cambria"/>
                 <w:b/>
               </w:rPr>
-              <w:t>3</w:t>
+              <w:t>6</w:t>
             </w:r>
           </w:p>
         </w:tc>
@@ -622,7 +921,7 @@
                 <w:rFonts w:ascii="Cambria" w:hAnsi="Cambria"/>
                 <w:b/>
               </w:rPr>
-              <w:t>4</w:t>
+              <w:t>7</w:t>
             </w:r>
           </w:p>
         </w:tc>
@@ -668,7 +967,7 @@
                 <w:rFonts w:ascii="Cambria" w:hAnsi="Cambria"/>
                 <w:b/>
               </w:rPr>
-              <w:t>5</w:t>
+              <w:t>9</w:t>
             </w:r>
           </w:p>
         </w:tc>
@@ -711,8 +1010,10 @@
                 <w:rFonts w:ascii="Cambria" w:hAnsi="Cambria"/>
                 <w:b/>
               </w:rPr>
-              <w:t>6</w:t>
+              <w:t>10</w:t>
             </w:r>
+            <w:bookmarkStart w:id="1" w:name="_GoBack"/>
+            <w:bookmarkEnd w:id="1"/>
           </w:p>
         </w:tc>
       </w:tr>
@@ -761,6 +1062,619 @@
     </w:p>
     <w:p>
       <w:pPr>
+        <w:rPr>
+          <w:rFonts w:ascii="Cambria" w:hAnsi="Cambria"/>
+          <w:b/>
+        </w:rPr>
+      </w:pPr>
+      <w:r>
+        <w:rPr>
+          <w:rFonts w:ascii="Cambria" w:hAnsi="Cambria"/>
+          <w:b/>
+        </w:rPr>
+        <w:lastRenderedPageBreak/>
+        <w:t>Key Terms and Definitions</w:t>
+      </w:r>
+    </w:p>
+    <w:p>
+      <w:pPr>
+        <w:rPr>
+          <w:rFonts w:ascii="Cambria" w:hAnsi="Cambria"/>
+        </w:rPr>
+      </w:pPr>
+    </w:p>
+    <w:p>
+      <w:pPr>
+        <w:spacing w:after="160" w:line="256" w:lineRule="auto"/>
+        <w:rPr>
+          <w:b/>
+          <w:i/>
+        </w:rPr>
+      </w:pPr>
+      <w:r>
+        <w:rPr>
+          <w:b/>
+          <w:i/>
+        </w:rPr>
+        <w:t>Piezo Elements</w:t>
+      </w:r>
+    </w:p>
+    <w:p>
+      <w:pPr>
+        <w:spacing w:after="160" w:line="256" w:lineRule="auto"/>
+      </w:pPr>
+      <w:r>
+        <w:t xml:space="preserve">A piece of quartz that produces </w:t>
+      </w:r>
+      <w:r>
+        <w:t xml:space="preserve">a voltage when deformed </w:t>
+      </w:r>
+    </w:p>
+    <w:p>
+      <w:pPr>
+        <w:spacing w:after="160" w:line="256" w:lineRule="auto"/>
+        <w:rPr>
+          <w:b/>
+          <w:i/>
+        </w:rPr>
+      </w:pPr>
+      <w:r>
+        <w:rPr>
+          <w:b/>
+          <w:i/>
+        </w:rPr>
+        <w:t>Piezo Electric Effect</w:t>
+      </w:r>
+    </w:p>
+    <w:p>
+      <w:pPr>
+        <w:spacing w:after="160" w:line="256" w:lineRule="auto"/>
+      </w:pPr>
+      <w:r>
+        <w:t xml:space="preserve">An effect in which </w:t>
+      </w:r>
+      <w:r>
+        <w:t>deforming a solid cause it to produce a voltage</w:t>
+      </w:r>
+      <w:r>
+        <w:t xml:space="preserve"> (in this case the piezo quartz is the solid and your pulse is the force)</w:t>
+      </w:r>
+    </w:p>
+    <w:p>
+      <w:pPr>
+        <w:spacing w:after="160" w:line="256" w:lineRule="auto"/>
+        <w:rPr>
+          <w:b/>
+          <w:i/>
+        </w:rPr>
+      </w:pPr>
+      <w:r>
+        <w:rPr>
+          <w:b/>
+          <w:i/>
+        </w:rPr>
+        <w:t>Load</w:t>
+      </w:r>
+      <w:r>
+        <w:rPr>
+          <w:b/>
+          <w:i/>
+        </w:rPr>
+        <w:t xml:space="preserve"> (Loading)</w:t>
+      </w:r>
+    </w:p>
+    <w:p>
+      <w:pPr>
+        <w:spacing w:after="160" w:line="256" w:lineRule="auto"/>
+      </w:pPr>
+      <w:r>
+        <w:t>The components of the circuit that use power (adding circuitry that will draw additional power from the rest of the circuit)</w:t>
+      </w:r>
+    </w:p>
+    <w:p>
+      <w:pPr>
+        <w:spacing w:after="160" w:line="256" w:lineRule="auto"/>
+        <w:rPr>
+          <w:b/>
+          <w:i/>
+        </w:rPr>
+      </w:pPr>
+      <w:r>
+        <w:rPr>
+          <w:b/>
+          <w:i/>
+        </w:rPr>
+        <w:t>D</w:t>
+      </w:r>
+      <w:r>
+        <w:rPr>
+          <w:b/>
+          <w:i/>
+        </w:rPr>
+        <w:t>C</w:t>
+      </w:r>
+      <w:r>
+        <w:rPr>
+          <w:b/>
+          <w:i/>
+        </w:rPr>
+        <w:t xml:space="preserve"> Signals</w:t>
+      </w:r>
+    </w:p>
+    <w:p>
+      <w:pPr>
+        <w:spacing w:after="160" w:line="256" w:lineRule="auto"/>
+      </w:pPr>
+      <w:r>
+        <w:t>A voltage signal that does not vary with time</w:t>
+      </w:r>
+    </w:p>
+    <w:p>
+      <w:pPr>
+        <w:spacing w:after="160" w:line="256" w:lineRule="auto"/>
+        <w:rPr>
+          <w:b/>
+          <w:i/>
+        </w:rPr>
+      </w:pPr>
+      <w:r>
+        <w:rPr>
+          <w:b/>
+          <w:i/>
+        </w:rPr>
+        <w:t>AC signals</w:t>
+      </w:r>
+    </w:p>
+    <w:p>
+      <w:pPr>
+        <w:spacing w:after="160" w:line="256" w:lineRule="auto"/>
+      </w:pPr>
+      <w:r>
+        <w:t>A voltage signal that varies with time</w:t>
+      </w:r>
+    </w:p>
+    <w:p>
+      <w:pPr>
+        <w:spacing w:after="160" w:line="256" w:lineRule="auto"/>
+        <w:rPr>
+          <w:b/>
+          <w:i/>
+        </w:rPr>
+      </w:pPr>
+      <w:r>
+        <w:rPr>
+          <w:b/>
+          <w:i/>
+        </w:rPr>
+        <w:t>Noise</w:t>
+      </w:r>
+    </w:p>
+    <w:p>
+      <w:pPr>
+        <w:spacing w:after="160" w:line="256" w:lineRule="auto"/>
+      </w:pPr>
+      <w:r>
+        <w:t xml:space="preserve">Any unwanted </w:t>
+      </w:r>
+      <w:r>
+        <w:t>signal (generally interfering with the signal you’re trying to measure)</w:t>
+      </w:r>
+    </w:p>
+    <w:p>
+      <w:pPr>
+        <w:spacing w:after="160" w:line="256" w:lineRule="auto"/>
+        <w:rPr>
+          <w:b/>
+          <w:i/>
+        </w:rPr>
+      </w:pPr>
+      <w:r>
+        <w:rPr>
+          <w:b/>
+          <w:i/>
+        </w:rPr>
+        <w:t>Bypass Capacitors</w:t>
+      </w:r>
+    </w:p>
+    <w:p>
+      <w:pPr>
+        <w:spacing w:after="160" w:line="256" w:lineRule="auto"/>
+      </w:pPr>
+      <w:r>
+        <w:t xml:space="preserve">Capacitors that are connected to voltage sources </w:t>
+      </w:r>
+      <w:proofErr w:type="gramStart"/>
+      <w:r>
+        <w:t>for the purpose of</w:t>
+      </w:r>
+      <w:proofErr w:type="gramEnd"/>
+      <w:r>
+        <w:t xml:space="preserve"> removing noise</w:t>
+      </w:r>
+    </w:p>
+    <w:p>
+      <w:pPr>
+        <w:spacing w:after="160" w:line="256" w:lineRule="auto"/>
+        <w:rPr>
+          <w:b/>
+          <w:i/>
+        </w:rPr>
+      </w:pPr>
+      <w:r>
+        <w:rPr>
+          <w:b/>
+          <w:i/>
+        </w:rPr>
+        <w:t>Buffer amplifier</w:t>
+      </w:r>
+    </w:p>
+    <w:p>
+      <w:pPr>
+        <w:spacing w:after="160" w:line="256" w:lineRule="auto"/>
+      </w:pPr>
+      <w:r>
+        <w:t>An op amp being used to isolate one portion of the circuit from another (as the op-amp draws no current)</w:t>
+      </w:r>
+    </w:p>
+    <w:p>
+      <w:pPr>
+        <w:rPr>
+          <w:rFonts w:ascii="Cambria" w:hAnsi="Cambria"/>
+          <w:b/>
+          <w:i/>
+        </w:rPr>
+      </w:pPr>
+      <w:r>
+        <w:rPr>
+          <w:rFonts w:ascii="Cambria" w:hAnsi="Cambria"/>
+          <w:b/>
+          <w:i/>
+        </w:rPr>
+        <w:t>Operational Amplifier or Op Amp</w:t>
+      </w:r>
+    </w:p>
+    <w:p>
+      <w:pPr>
+        <w:rPr>
+          <w:rFonts w:ascii="Cambria" w:hAnsi="Cambria"/>
+        </w:rPr>
+      </w:pPr>
+      <w:r>
+        <w:rPr>
+          <w:rFonts w:ascii="Cambria" w:hAnsi="Cambria"/>
+        </w:rPr>
+        <w:t>A type of circuit component that can perform mathematical operations on electrical signals such as multiplication, division, logarithm, etc.</w:t>
+      </w:r>
+    </w:p>
+    <w:p>
+      <w:pPr>
+        <w:rPr>
+          <w:rFonts w:ascii="Cambria" w:hAnsi="Cambria"/>
+        </w:rPr>
+      </w:pPr>
+    </w:p>
+    <w:p>
+      <w:pPr>
+        <w:rPr>
+          <w:rFonts w:ascii="Cambria" w:hAnsi="Cambria"/>
+          <w:b/>
+          <w:i/>
+        </w:rPr>
+      </w:pPr>
+      <w:r>
+        <w:rPr>
+          <w:rFonts w:ascii="Cambria" w:hAnsi="Cambria"/>
+          <w:b/>
+          <w:i/>
+        </w:rPr>
+        <w:t>Cut-off frequency</w:t>
+      </w:r>
+    </w:p>
+    <w:p>
+      <w:pPr>
+        <w:rPr>
+          <w:rFonts w:ascii="Cambria" w:hAnsi="Cambria"/>
+        </w:rPr>
+      </w:pPr>
+      <w:r>
+        <w:rPr>
+          <w:rFonts w:ascii="Cambria" w:hAnsi="Cambria"/>
+        </w:rPr>
+        <w:t>The frequency at which a filter begins to attenuate signals. Typically defined as the frequency at which the output of the filter is 70.7% of the input signal.</w:t>
+      </w:r>
+    </w:p>
+    <w:p>
+      <w:pPr>
+        <w:rPr>
+          <w:rFonts w:ascii="Cambria" w:hAnsi="Cambria"/>
+        </w:rPr>
+      </w:pPr>
+    </w:p>
+    <w:p>
+      <w:pPr>
+        <w:rPr>
+          <w:rFonts w:ascii="Cambria" w:hAnsi="Cambria"/>
+          <w:b/>
+          <w:i/>
+        </w:rPr>
+      </w:pPr>
+      <w:r>
+        <w:rPr>
+          <w:rFonts w:ascii="Cambria" w:hAnsi="Cambria"/>
+          <w:b/>
+          <w:i/>
+        </w:rPr>
+        <w:t>Attenuation</w:t>
+      </w:r>
+    </w:p>
+    <w:p>
+      <w:pPr>
+        <w:rPr>
+          <w:rFonts w:ascii="Cambria" w:hAnsi="Cambria"/>
+        </w:rPr>
+      </w:pPr>
+      <w:r>
+        <w:rPr>
+          <w:rFonts w:ascii="Cambria" w:hAnsi="Cambria"/>
+        </w:rPr>
+        <w:t>A decrease in signal amplitude.</w:t>
+      </w:r>
+    </w:p>
+    <w:p>
+      <w:pPr>
+        <w:rPr>
+          <w:rFonts w:ascii="Cambria" w:hAnsi="Cambria"/>
+        </w:rPr>
+      </w:pPr>
+    </w:p>
+    <w:p>
+      <w:pPr>
+        <w:rPr>
+          <w:rFonts w:ascii="Cambria" w:hAnsi="Cambria"/>
+          <w:b/>
+          <w:i/>
+        </w:rPr>
+      </w:pPr>
+      <w:r>
+        <w:rPr>
+          <w:rFonts w:ascii="Cambria" w:hAnsi="Cambria"/>
+          <w:b/>
+          <w:i/>
+        </w:rPr>
+        <w:t>Gain</w:t>
+      </w:r>
+    </w:p>
+    <w:p>
+      <w:pPr>
+        <w:rPr>
+          <w:rFonts w:ascii="Cambria" w:hAnsi="Cambria"/>
+        </w:rPr>
+      </w:pPr>
+      <w:r>
+        <w:rPr>
+          <w:rFonts w:ascii="Cambria" w:hAnsi="Cambria"/>
+        </w:rPr>
+        <w:t>An increase in signal amplitude.</w:t>
+      </w:r>
+    </w:p>
+    <w:p>
+      <w:pPr>
+        <w:rPr>
+          <w:rFonts w:ascii="Cambria" w:hAnsi="Cambria"/>
+        </w:rPr>
+      </w:pPr>
+    </w:p>
+    <w:p>
+      <w:pPr>
+        <w:rPr>
+          <w:rFonts w:ascii="Cambria" w:hAnsi="Cambria"/>
+          <w:b/>
+          <w:i/>
+        </w:rPr>
+      </w:pPr>
+      <w:r>
+        <w:rPr>
+          <w:rFonts w:ascii="Cambria" w:hAnsi="Cambria"/>
+          <w:b/>
+          <w:i/>
+        </w:rPr>
+        <w:lastRenderedPageBreak/>
+        <w:t>High-pass Filter</w:t>
+      </w:r>
+    </w:p>
+    <w:p>
+      <w:pPr>
+        <w:rPr>
+          <w:rFonts w:ascii="Cambria" w:hAnsi="Cambria"/>
+        </w:rPr>
+      </w:pPr>
+      <w:r>
+        <w:rPr>
+          <w:rFonts w:ascii="Cambria" w:hAnsi="Cambria"/>
+        </w:rPr>
+        <w:t>A type of filter that causes signals with a higher frequency than the specified cut-off frequency to pass with minimal to no attenuation or change in amplitude, but that attenuates signals with frequencies lower than the cut-off frequency.</w:t>
+      </w:r>
+    </w:p>
+    <w:p>
+      <w:pPr>
+        <w:rPr>
+          <w:rFonts w:ascii="Cambria" w:hAnsi="Cambria"/>
+        </w:rPr>
+      </w:pPr>
+    </w:p>
+    <w:p>
+      <w:pPr>
+        <w:rPr>
+          <w:rFonts w:ascii="Cambria" w:hAnsi="Cambria"/>
+          <w:b/>
+          <w:i/>
+        </w:rPr>
+      </w:pPr>
+      <w:r>
+        <w:rPr>
+          <w:rFonts w:ascii="Cambria" w:hAnsi="Cambria"/>
+          <w:b/>
+          <w:i/>
+        </w:rPr>
+        <w:t>Low-pass Filter</w:t>
+      </w:r>
+    </w:p>
+    <w:p>
+      <w:pPr>
+        <w:rPr>
+          <w:rFonts w:ascii="Cambria" w:hAnsi="Cambria"/>
+        </w:rPr>
+      </w:pPr>
+      <w:r>
+        <w:rPr>
+          <w:rFonts w:ascii="Cambria" w:hAnsi="Cambria"/>
+        </w:rPr>
+        <w:t>A type of filter that causes signals with a lower frequency than the specified cut-off frequency to pass with minimal to no attenuation or change in amplitude, but that attenuates signals with frequencies higher than the cut-off frequency.</w:t>
+      </w:r>
+    </w:p>
+    <w:p>
+      <w:pPr>
+        <w:rPr>
+          <w:rFonts w:ascii="Cambria" w:hAnsi="Cambria"/>
+        </w:rPr>
+      </w:pPr>
+    </w:p>
+    <w:p>
+      <w:pPr>
+        <w:rPr>
+          <w:rFonts w:ascii="Cambria" w:hAnsi="Cambria"/>
+          <w:b/>
+          <w:i/>
+        </w:rPr>
+      </w:pPr>
+      <w:r>
+        <w:rPr>
+          <w:rFonts w:ascii="Cambria" w:hAnsi="Cambria"/>
+          <w:b/>
+          <w:i/>
+        </w:rPr>
+        <w:t>Band-pass Filter</w:t>
+      </w:r>
+    </w:p>
+    <w:p>
+      <w:pPr>
+        <w:rPr>
+          <w:rFonts w:ascii="Cambria" w:hAnsi="Cambria"/>
+        </w:rPr>
+      </w:pPr>
+      <w:r>
+        <w:rPr>
+          <w:rFonts w:ascii="Cambria" w:hAnsi="Cambria"/>
+        </w:rPr>
+        <w:t>A type of filter than causes signals lower than a given frequency and higher than a given frequency to become attenuated while only passing signals within a given “band” of frequencies. A bandpass filter is a simple combination of a low and a high-pass filter.</w:t>
+      </w:r>
+    </w:p>
+    <w:p>
+      <w:pPr>
+        <w:rPr>
+          <w:rFonts w:ascii="Cambria" w:hAnsi="Cambria"/>
+        </w:rPr>
+      </w:pPr>
+    </w:p>
+    <w:p>
+      <w:pPr>
+        <w:rPr>
+          <w:rFonts w:ascii="Cambria" w:hAnsi="Cambria"/>
+          <w:b/>
+          <w:i/>
+        </w:rPr>
+      </w:pPr>
+      <w:r>
+        <w:rPr>
+          <w:rFonts w:ascii="Cambria" w:hAnsi="Cambria"/>
+          <w:b/>
+          <w:i/>
+        </w:rPr>
+        <w:t>Passband</w:t>
+      </w:r>
+    </w:p>
+    <w:p>
+      <w:pPr>
+        <w:rPr>
+          <w:rFonts w:ascii="Cambria" w:hAnsi="Cambria"/>
+        </w:rPr>
+      </w:pPr>
+      <w:r>
+        <w:rPr>
+          <w:rFonts w:ascii="Cambria" w:hAnsi="Cambria"/>
+        </w:rPr>
+        <w:t>The passband refers to the range of frequencies that are not attenuated by a given filter</w:t>
+      </w:r>
+    </w:p>
+    <w:p>
+      <w:pPr>
+        <w:rPr>
+          <w:rFonts w:ascii="Cambria" w:hAnsi="Cambria"/>
+        </w:rPr>
+      </w:pPr>
+    </w:p>
+    <w:p>
+      <w:pPr>
+        <w:rPr>
+          <w:rFonts w:ascii="Cambria" w:hAnsi="Cambria"/>
+          <w:b/>
+          <w:i/>
+        </w:rPr>
+      </w:pPr>
+      <w:r>
+        <w:rPr>
+          <w:rFonts w:ascii="Cambria" w:hAnsi="Cambria"/>
+          <w:b/>
+          <w:i/>
+        </w:rPr>
+        <w:t>Stopband</w:t>
+      </w:r>
+    </w:p>
+    <w:p>
+      <w:pPr>
+        <w:rPr>
+          <w:rFonts w:ascii="Cambria" w:hAnsi="Cambria"/>
+        </w:rPr>
+      </w:pPr>
+      <w:r>
+        <w:rPr>
+          <w:rFonts w:ascii="Cambria" w:hAnsi="Cambria"/>
+        </w:rPr>
+        <w:t>The stop band refers to the range of frequencies that are completely attenuated by a given filter.</w:t>
+      </w:r>
+    </w:p>
+    <w:p>
+      <w:pPr>
+        <w:rPr>
+          <w:rFonts w:ascii="Cambria" w:hAnsi="Cambria"/>
+        </w:rPr>
+      </w:pPr>
+    </w:p>
+    <w:p>
+      <w:pPr>
+        <w:rPr>
+          <w:rFonts w:ascii="Cambria" w:hAnsi="Cambria"/>
+          <w:b/>
+        </w:rPr>
+      </w:pPr>
+    </w:p>
+    <w:p>
+      <w:pPr>
+        <w:rPr>
+          <w:rFonts w:ascii="Cambria" w:hAnsi="Cambria"/>
+          <w:b/>
+        </w:rPr>
+      </w:pPr>
+      <w:r>
+        <w:rPr>
+          <w:rFonts w:ascii="Cambria" w:hAnsi="Cambria"/>
+          <w:b/>
+        </w:rPr>
+        <w:br w:type="page"/>
+      </w:r>
+    </w:p>
+    <w:p>
+      <w:pPr>
         <w:widowControl w:val="0"/>
       </w:pPr>
       <w:r>
@@ -769,7 +1683,7 @@
         </w:rPr>
         <w:lastRenderedPageBreak/>
         <w:drawing>
-          <wp:anchor distT="0" distB="0" distL="114300" distR="114300" simplePos="0" relativeHeight="251665408" behindDoc="0" locked="0" layoutInCell="1" allowOverlap="1" wp14:anchorId="6AD4689A" wp14:editId="1DADA58D">
+          <wp:anchor distT="0" distB="0" distL="114300" distR="114300" simplePos="0" relativeHeight="251665408" behindDoc="0" locked="0" layoutInCell="1" allowOverlap="1" wp14:anchorId="6AD4689A" wp14:editId="223543BE">
             <wp:simplePos x="0" y="0"/>
             <wp:positionH relativeFrom="column">
               <wp:posOffset>12065</wp:posOffset>
@@ -792,7 +1706,7 @@
                     <pic:cNvPicPr/>
                   </pic:nvPicPr>
                   <pic:blipFill rotWithShape="1">
-                    <a:blip r:embed="rId10">
+                    <a:blip r:embed="rId13">
                       <a:extLst>
                         <a:ext uri="{28A0092B-C50C-407E-A947-70E740481C1C}">
                           <a14:useLocalDpi xmlns:a14="http://schemas.microsoft.com/office/drawing/2010/main" val="0"/>
@@ -1044,17 +1958,33 @@
         <w:t xml:space="preserve"> The piezo element is made of small quartz crystals that produce a voltage when deformed.</w:t>
       </w:r>
       <w:r>
-        <w:t xml:space="preserve"> When the heart pumps blood through the body, the volume of blood in the vessels changes periodically with the heartbeat. At our fingers, the changing blood volume causes a small pressure that can be sensed by a pressure sensor external to our fingers. When the finger is </w:t>
-      </w:r>
-      <w:r>
-        <w:t>placed on the piezo element</w:t>
-      </w:r>
-      <w:r>
-        <w:t>. By plotting the response of the piezo eleme</w:t>
+        <w:t xml:space="preserve"> When the heart pumps blood through the body, the volume of blood in the vessels changes periodically with the heartbeat. At our fingers, the changing blood volume causes a small pressure that can be sensed by a pressure sensor external to our fingers</w:t>
+      </w:r>
+      <w:r>
+        <w:t xml:space="preserve"> (in this case the piezo element)</w:t>
+      </w:r>
+      <w:r>
+        <w:t xml:space="preserve">. </w:t>
+      </w:r>
+      <w:r>
+        <w:t xml:space="preserve">The piezo element then produces a time varying voltage, with that voltage change being a direct result of the pulsatile activity of the heart. </w:t>
+      </w:r>
+      <w:r>
+        <w:t>By plotting the response of the piezo eleme</w:t>
       </w:r>
       <w:r>
         <w:t xml:space="preserve">nt, we can detect heartbeats. </w:t>
       </w:r>
+    </w:p>
+    <w:p>
+      <w:pPr>
+        <w:widowControl w:val="0"/>
+      </w:pPr>
+    </w:p>
+    <w:p>
+      <w:pPr>
+        <w:widowControl w:val="0"/>
+      </w:pPr>
       <w:r>
         <w:t xml:space="preserve">In parallel with the piezo, we place a 1 </w:t>
       </w:r>
@@ -1064,7 +1994,13 @@
       </w:r>
       <w:proofErr w:type="spellEnd"/>
       <w:r>
-        <w:t xml:space="preserve"> resistor that limits the current being sourced from the piezo element. The signal is then sent into the buffer amplifier. The buffer amplifier allows us to measure the voltage output of the piezo element with minimal distortion of the signal and pass that signal to subsequent stage without loading the two stages.</w:t>
+        <w:t xml:space="preserve"> resistor that limits the current being sourced from the piezo element. </w:t>
+      </w:r>
+      <w:r>
+        <w:t>The voltage produced by the piezo element is used as the voltage for the non-inverting input of an op-amp. The op-amp in this configuration is called a buffer amplifier.</w:t>
+      </w:r>
+      <w:r>
+        <w:t xml:space="preserve"> The buffer amplifier allows us to measure the voltage output of the piezo element with minimal distortion of the signal and pass that signal to subsequent stage without loading the two stages.</w:t>
       </w:r>
       <w:r>
         <w:t xml:space="preserve"> Recall that the output voltage of the buffer amplifier is given by the equation:</w:t>
@@ -1149,24 +2085,7 @@
     <w:p>
       <w:pPr>
         <w:widowControl w:val="0"/>
-      </w:pPr>
-    </w:p>
-    <w:p>
-      <w:pPr>
-        <w:widowControl w:val="0"/>
-      </w:pPr>
-    </w:p>
-    <w:p>
-      <w:pPr>
-        <w:widowControl w:val="0"/>
-      </w:pPr>
-      <w:r>
-        <w:t>The piezo output will change with the changes in pressure in your fingers due to the pulsatile activity of the heart.</w:t>
-      </w:r>
-    </w:p>
-    <w:p>
-      <w:pPr>
-        <w:widowControl w:val="0"/>
+        <w:jc w:val="center"/>
       </w:pPr>
     </w:p>
     <w:p>
@@ -1386,7 +2305,7 @@
                     <pic:cNvPicPr/>
                   </pic:nvPicPr>
                   <pic:blipFill rotWithShape="1">
-                    <a:blip r:embed="rId11">
+                    <a:blip r:embed="rId14">
                       <a:extLst>
                         <a:ext uri="{28A0092B-C50C-407E-A947-70E740481C1C}">
                           <a14:useLocalDpi xmlns:a14="http://schemas.microsoft.com/office/drawing/2010/main" val="0"/>
@@ -1633,7 +2552,7 @@
         <w:t xml:space="preserve"> and for</w:t>
       </w:r>
       <w:r>
-        <w:t xml:space="preserve"> filtering high frequency noise such as 60 Hz. The band-pass filter has two cut-off frequencies set by the low-pass and high-pass filter. Recall from equation 1 that the cut-off frequency</w:t>
+        <w:t xml:space="preserve"> filtering high frequency noise such as 60 Hz. The band-pass filter has two cut-off frequencies set by the low-pass and high-pass filter. Recall that the cut-off frequency</w:t>
       </w:r>
       <w:r>
         <w:t xml:space="preserve"> </w:t>
@@ -1794,7 +2713,19 @@
         <w:widowControl w:val="0"/>
       </w:pPr>
       <w:r>
-        <w:t>The low-pass filter determines the higher cut-off frequency. The high-pass filter determines the lower cut-off frequency.</w:t>
+        <w:t>The low-pass filter determines the higher cut-off frequency</w:t>
+      </w:r>
+      <w:r>
+        <w:t xml:space="preserve"> (use C1 and R2)</w:t>
+      </w:r>
+      <w:r>
+        <w:t>. The high-pass filter determines the lower cut-off frequency</w:t>
+      </w:r>
+      <w:r>
+        <w:t xml:space="preserve"> (use C2 and R3)</w:t>
+      </w:r>
+      <w:r>
+        <w:t>.</w:t>
       </w:r>
       <w:r>
         <w:t xml:space="preserve"> The cut-off frequencies are set to 0.5</w:t>
@@ -2056,13 +2987,7 @@
           <w:rPr>
             <w:rFonts w:ascii="Cambria Math" w:hAnsi="Cambria Math"/>
           </w:rPr>
-          <m:t>=</m:t>
-        </m:r>
-        <m:r>
-          <w:rPr>
-            <w:rFonts w:ascii="Cambria Math" w:hAnsi="Cambria Math"/>
-          </w:rPr>
-          <m:t>10*</m:t>
+          <m:t>=10*</m:t>
         </m:r>
         <m:r>
           <m:rPr>
@@ -2158,18 +3083,7 @@
       </w:r>
       <w:r>
         <w:tab/>
-      </w:r>
-      <w:r>
-        <w:t xml:space="preserve">              </w:t>
-      </w:r>
-      <w:r>
-        <w:t>(</w:t>
-      </w:r>
-      <w:r>
-        <w:t>4</w:t>
-      </w:r>
-      <w:r>
-        <w:t>)</w:t>
+        <w:t xml:space="preserve">              (4)</w:t>
       </w:r>
     </w:p>
     <w:p>
@@ -2196,16 +3110,16 @@
       <w:r>
         <w:t xml:space="preserve">The passband gain should be about </w:t>
       </w:r>
-      <w:commentRangeStart w:id="0"/>
+      <w:commentRangeStart w:id="2"/>
       <w:r>
         <w:t>23</w:t>
       </w:r>
-      <w:commentRangeEnd w:id="0"/>
+      <w:commentRangeEnd w:id="2"/>
       <w:r>
         <w:rPr>
           <w:rStyle w:val="CommentReference"/>
         </w:rPr>
-        <w:commentReference w:id="0"/>
+        <w:commentReference w:id="2"/>
       </w:r>
       <w:r>
         <w:t>dB.</w:t>
@@ -2364,6 +3278,77 @@
       <w:r>
         <w:t>Vpp.</w:t>
       </w:r>
+      <w:r>
+        <w:rPr>
+          <w:noProof/>
+        </w:rPr>
+        <w:lastRenderedPageBreak/>
+        <w:drawing>
+          <wp:inline distT="0" distB="0" distL="0" distR="0" wp14:anchorId="6FB50CD1" wp14:editId="1A379695">
+            <wp:extent cx="5943600" cy="2734310"/>
+            <wp:effectExtent l="0" t="0" r="1270" b="0"/>
+            <wp:docPr id="1" name="Picture 1"/>
+            <wp:cNvGraphicFramePr>
+              <a:graphicFrameLocks xmlns:a="http://schemas.openxmlformats.org/drawingml/2006/main" noChangeAspect="1"/>
+            </wp:cNvGraphicFramePr>
+            <a:graphic xmlns:a="http://schemas.openxmlformats.org/drawingml/2006/main">
+              <a:graphicData uri="http://schemas.openxmlformats.org/drawingml/2006/picture">
+                <pic:pic xmlns:pic="http://schemas.openxmlformats.org/drawingml/2006/picture">
+                  <pic:nvPicPr>
+                    <pic:cNvPr id="1" name=""/>
+                    <pic:cNvPicPr/>
+                  </pic:nvPicPr>
+                  <pic:blipFill rotWithShape="1">
+                    <a:blip r:embed="rId15"/>
+                    <a:srcRect t="11396" b="6806"/>
+                    <a:stretch/>
+                  </pic:blipFill>
+                  <pic:spPr bwMode="auto">
+                    <a:xfrm>
+                      <a:off x="0" y="0"/>
+                      <a:ext cx="5943600" cy="2734310"/>
+                    </a:xfrm>
+                    <a:prstGeom prst="rect">
+                      <a:avLst/>
+                    </a:prstGeom>
+                    <a:ln>
+                      <a:noFill/>
+                    </a:ln>
+                    <a:extLst>
+                      <a:ext uri="{53640926-AAD7-44D8-BBD7-CCE9431645EC}">
+                        <a14:shadowObscured xmlns:a14="http://schemas.microsoft.com/office/drawing/2010/main"/>
+                      </a:ext>
+                    </a:extLst>
+                  </pic:spPr>
+                </pic:pic>
+              </a:graphicData>
+            </a:graphic>
+          </wp:inline>
+        </w:drawing>
+      </w:r>
+    </w:p>
+    <w:p>
+      <w:pPr>
+        <w:widowControl w:val="0"/>
+        <w:jc w:val="center"/>
+      </w:pPr>
+      <w:r>
+        <w:t xml:space="preserve">Figure </w:t>
+      </w:r>
+      <w:r>
+        <w:t>4</w:t>
+      </w:r>
+      <w:r>
+        <w:t xml:space="preserve"> Simulated Output </w:t>
+      </w:r>
+      <w:r>
+        <w:t>of the Bandpass Filter</w:t>
+      </w:r>
+    </w:p>
+    <w:p>
+      <w:pPr>
+        <w:widowControl w:val="0"/>
+      </w:pPr>
     </w:p>
     <w:p>
       <w:pPr>
@@ -2422,7 +3407,102 @@
     <w:p>
       <w:pPr>
         <w:widowControl w:val="0"/>
-      </w:pPr>
+        <w:rPr>
+          <w:noProof/>
+        </w:rPr>
+      </w:pPr>
+    </w:p>
+    <w:p>
+      <w:pPr>
+        <w:widowControl w:val="0"/>
+      </w:pPr>
+      <w:r>
+        <w:rPr>
+          <w:noProof/>
+        </w:rPr>
+        <w:drawing>
+          <wp:inline distT="0" distB="0" distL="0" distR="0" wp14:anchorId="3987DD5B" wp14:editId="1C325C32">
+            <wp:extent cx="5942754" cy="2751666"/>
+            <wp:effectExtent l="0" t="0" r="1270" b="0"/>
+            <wp:docPr id="6" name="Picture 6"/>
+            <wp:cNvGraphicFramePr>
+              <a:graphicFrameLocks xmlns:a="http://schemas.openxmlformats.org/drawingml/2006/main" noChangeAspect="1"/>
+            </wp:cNvGraphicFramePr>
+            <a:graphic xmlns:a="http://schemas.openxmlformats.org/drawingml/2006/main">
+              <a:graphicData uri="http://schemas.openxmlformats.org/drawingml/2006/picture">
+                <pic:pic xmlns:pic="http://schemas.openxmlformats.org/drawingml/2006/picture">
+                  <pic:nvPicPr>
+                    <pic:cNvPr id="1" name=""/>
+                    <pic:cNvPicPr/>
+                  </pic:nvPicPr>
+                  <pic:blipFill rotWithShape="1">
+                    <a:blip r:embed="rId16"/>
+                    <a:srcRect t="10889" b="6795"/>
+                    <a:stretch/>
+                  </pic:blipFill>
+                  <pic:spPr bwMode="auto">
+                    <a:xfrm>
+                      <a:off x="0" y="0"/>
+                      <a:ext cx="5943600" cy="2752058"/>
+                    </a:xfrm>
+                    <a:prstGeom prst="rect">
+                      <a:avLst/>
+                    </a:prstGeom>
+                    <a:ln>
+                      <a:noFill/>
+                    </a:ln>
+                    <a:extLst>
+                      <a:ext uri="{53640926-AAD7-44D8-BBD7-CCE9431645EC}">
+                        <a14:shadowObscured xmlns:a14="http://schemas.microsoft.com/office/drawing/2010/main"/>
+                      </a:ext>
+                    </a:extLst>
+                  </pic:spPr>
+                </pic:pic>
+              </a:graphicData>
+            </a:graphic>
+          </wp:inline>
+        </w:drawing>
+      </w:r>
+    </w:p>
+    <w:p>
+      <w:pPr>
+        <w:widowControl w:val="0"/>
+        <w:jc w:val="center"/>
+        <w:rPr>
+          <w:noProof/>
+        </w:rPr>
+      </w:pPr>
+      <w:r>
+        <w:rPr>
+          <w:noProof/>
+        </w:rPr>
+        <w:t xml:space="preserve">Figure </w:t>
+      </w:r>
+      <w:r>
+        <w:rPr>
+          <w:noProof/>
+        </w:rPr>
+        <w:t>5</w:t>
+      </w:r>
+      <w:r>
+        <w:rPr>
+          <w:noProof/>
+        </w:rPr>
+        <w:t xml:space="preserve"> Simulated Output of the Bandpass FIilter</w:t>
+      </w:r>
+    </w:p>
+    <w:p>
+      <w:pPr>
+        <w:widowControl w:val="0"/>
+      </w:pPr>
+    </w:p>
+    <w:p>
+      <w:pPr>
+        <w:widowControl w:val="0"/>
+      </w:pPr>
+      <w:r>
+        <w:t>Note: Notice the attenuation of the 60Hz wave compared to the 1Hz wave</w:t>
+      </w:r>
     </w:p>
     <w:p>
       <w:pPr>
@@ -2536,7 +3616,15 @@
                                 <w:sz w:val="22"/>
                                 <w:szCs w:val="22"/>
                               </w:rPr>
-                              <w:t>igure 4</w:t>
+                              <w:t xml:space="preserve">igure </w:t>
+                            </w:r>
+                            <w:r>
+                              <w:rPr>
+                                <w:i/>
+                                <w:sz w:val="22"/>
+                                <w:szCs w:val="22"/>
+                              </w:rPr>
+                              <w:t>6</w:t>
                             </w:r>
                             <w:r>
                               <w:rPr>
@@ -2598,7 +3686,15 @@
                           <w:sz w:val="22"/>
                           <w:szCs w:val="22"/>
                         </w:rPr>
-                        <w:t>igure 4</w:t>
+                        <w:t xml:space="preserve">igure </w:t>
+                      </w:r>
+                      <w:r>
+                        <w:rPr>
+                          <w:i/>
+                          <w:sz w:val="22"/>
+                          <w:szCs w:val="22"/>
+                        </w:rPr>
+                        <w:t>6</w:t>
                       </w:r>
                       <w:r>
                         <w:rPr>
@@ -2654,7 +3750,7 @@
                     <pic:cNvPicPr/>
                   </pic:nvPicPr>
                   <pic:blipFill rotWithShape="1">
-                    <a:blip r:embed="rId15">
+                    <a:blip r:embed="rId17">
                       <a:extLst>
                         <a:ext uri="{28A0092B-C50C-407E-A947-70E740481C1C}">
                           <a14:useLocalDpi xmlns:a14="http://schemas.microsoft.com/office/drawing/2010/main" val="0"/>
@@ -3080,18 +4176,154 @@
           </w:p>
         </w:tc>
       </w:tr>
+      <w:tr>
+        <w:trPr>
+          <w:trHeight w:val="251"/>
+        </w:trPr>
+        <w:tc>
+          <w:tcPr>
+            <w:tcW w:w="1173" w:type="dxa"/>
+          </w:tcPr>
+          <w:p>
+            <w:pPr>
+              <w:widowControl w:val="0"/>
+              <w:jc w:val="center"/>
+              <w:rPr>
+                <w:sz w:val="22"/>
+              </w:rPr>
+            </w:pPr>
+            <w:r>
+              <w:rPr>
+                <w:sz w:val="22"/>
+              </w:rPr>
+              <w:t>A.3</w:t>
+            </w:r>
+          </w:p>
+        </w:tc>
+        <w:tc>
+          <w:tcPr>
+            <w:tcW w:w="1439" w:type="dxa"/>
+          </w:tcPr>
+          <w:p>
+            <w:pPr>
+              <w:widowControl w:val="0"/>
+              <w:jc w:val="center"/>
+              <w:rPr>
+                <w:sz w:val="22"/>
+              </w:rPr>
+            </w:pPr>
+            <w:r>
+              <w:rPr>
+                <w:sz w:val="22"/>
+              </w:rPr>
+              <w:t>9/15/2018</w:t>
+            </w:r>
+          </w:p>
+        </w:tc>
+        <w:tc>
+          <w:tcPr>
+            <w:tcW w:w="6994" w:type="dxa"/>
+          </w:tcPr>
+          <w:p>
+            <w:pPr>
+              <w:pStyle w:val="ListParagraph"/>
+              <w:widowControl w:val="0"/>
+              <w:numPr>
+                <w:ilvl w:val="0"/>
+                <w:numId w:val="18"/>
+              </w:numPr>
+              <w:ind w:left="346"/>
+              <w:rPr>
+                <w:sz w:val="22"/>
+              </w:rPr>
+            </w:pPr>
+            <w:r>
+              <w:rPr>
+                <w:sz w:val="22"/>
+              </w:rPr>
+              <w:t>Final edits for 2018 #</w:t>
+            </w:r>
+            <w:proofErr w:type="spellStart"/>
+            <w:r>
+              <w:rPr>
+                <w:sz w:val="22"/>
+              </w:rPr>
+              <w:t>FunTimesWithTheTA</w:t>
+            </w:r>
+            <w:proofErr w:type="spellEnd"/>
+          </w:p>
+          <w:p>
+            <w:pPr>
+              <w:pStyle w:val="ListParagraph"/>
+              <w:widowControl w:val="0"/>
+              <w:numPr>
+                <w:ilvl w:val="0"/>
+                <w:numId w:val="18"/>
+              </w:numPr>
+              <w:ind w:left="346"/>
+              <w:rPr>
+                <w:sz w:val="22"/>
+              </w:rPr>
+            </w:pPr>
+            <w:r>
+              <w:rPr>
+                <w:sz w:val="22"/>
+              </w:rPr>
+              <w:t>Added Key Terms and Definitions</w:t>
+            </w:r>
+          </w:p>
+          <w:p>
+            <w:pPr>
+              <w:pStyle w:val="ListParagraph"/>
+              <w:widowControl w:val="0"/>
+              <w:numPr>
+                <w:ilvl w:val="0"/>
+                <w:numId w:val="18"/>
+              </w:numPr>
+              <w:ind w:left="346"/>
+              <w:rPr>
+                <w:sz w:val="22"/>
+              </w:rPr>
+            </w:pPr>
+            <w:r>
+              <w:rPr>
+                <w:sz w:val="22"/>
+              </w:rPr>
+              <w:t>Reworded some text and added clarifying text</w:t>
+            </w:r>
+          </w:p>
+          <w:p>
+            <w:pPr>
+              <w:pStyle w:val="ListParagraph"/>
+              <w:widowControl w:val="0"/>
+              <w:numPr>
+                <w:ilvl w:val="0"/>
+                <w:numId w:val="18"/>
+              </w:numPr>
+              <w:ind w:left="346"/>
+              <w:rPr>
+                <w:sz w:val="22"/>
+              </w:rPr>
+            </w:pPr>
+            <w:r>
+              <w:rPr>
+                <w:sz w:val="22"/>
+              </w:rPr>
+              <w:t>Added objectives</w:t>
+            </w:r>
+          </w:p>
+        </w:tc>
+      </w:tr>
     </w:tbl>
     <w:p>
       <w:pPr>
         <w:widowControl w:val="0"/>
       </w:pPr>
-      <w:bookmarkStart w:id="1" w:name="_GoBack"/>
-      <w:bookmarkEnd w:id="1"/>
     </w:p>
     <w:sectPr>
-      <w:headerReference w:type="even" r:id="rId16"/>
-      <w:headerReference w:type="default" r:id="rId17"/>
-      <w:footerReference w:type="default" r:id="rId18"/>
+      <w:headerReference w:type="even" r:id="rId18"/>
+      <w:headerReference w:type="default" r:id="rId19"/>
+      <w:footerReference w:type="default" r:id="rId20"/>
       <w:pgSz w:w="12240" w:h="15840"/>
       <w:pgMar w:top="1440" w:right="1440" w:bottom="1440" w:left="1440" w:header="720" w:footer="720" w:gutter="0"/>
       <w:cols w:space="720"/>
@@ -3103,7 +4335,31 @@
 
 <file path=word/comments.xml><?xml version="1.0" encoding="utf-8"?>
 <w:comments xmlns:wpc="http://schemas.microsoft.com/office/word/2010/wordprocessingCanvas" xmlns:cx="http://schemas.microsoft.com/office/drawing/2014/chartex" xmlns:cx1="http://schemas.microsoft.com/office/drawing/2015/9/8/chartex" xmlns:cx2="http://schemas.microsoft.com/office/drawing/2015/10/21/chartex" xmlns:cx3="http://schemas.microsoft.com/office/drawing/2016/5/9/chartex" xmlns:cx4="http://schemas.microsoft.com/office/drawing/2016/5/10/chartex" xmlns:cx5="http://schemas.microsoft.com/office/drawing/2016/5/11/chartex" xmlns:cx6="http://schemas.microsoft.com/office/drawing/2016/5/12/chartex" xmlns:cx7="http://schemas.microsoft.com/office/drawing/2016/5/13/chartex" xmlns:cx8="http://schemas.microsoft.com/office/drawing/2016/5/14/chartex" xmlns:mc="http://schemas.openxmlformats.org/markup-compatibility/2006" xmlns:aink="http://schemas.microsoft.com/office/drawing/2016/ink" xmlns:am3d="http://schemas.microsoft.com/office/drawing/2017/model3d" xmlns:o="urn:schemas-microsoft-com:office:office" xmlns:r="http://schemas.openxmlformats.org/officeDocument/2006/relationships" xmlns:m="http://schemas.openxmlformats.org/officeDocument/2006/math" xmlns:v="urn:schemas-microsoft-com:vml" xmlns:wp14="http://schemas.microsoft.com/office/word/2010/wordprocessingDrawing" xmlns:wp="http://schemas.openxmlformats.org/drawingml/2006/wordprocessingDrawing" xmlns:w10="urn:schemas-microsoft-com:office:word" xmlns:w="http://schemas.openxmlformats.org/wordprocessingml/2006/main" xmlns:w14="http://schemas.microsoft.com/office/word/2010/wordml" xmlns:w15="http://schemas.microsoft.com/office/word/2012/wordml" xmlns:w16cid="http://schemas.microsoft.com/office/word/2016/wordml/cid" xmlns:w16se="http://schemas.microsoft.com/office/word/2015/wordml/symex" xmlns:wpg="http://schemas.microsoft.com/office/word/2010/wordprocessingGroup" xmlns:wpi="http://schemas.microsoft.com/office/word/2010/wordprocessingInk" xmlns:wne="http://schemas.microsoft.com/office/word/2006/wordml" xmlns:wps="http://schemas.microsoft.com/office/word/2010/wordprocessingShape" mc:Ignorable="w14 w15 w16se w16cid wp14">
-  <w:comment w:id="0" w:author="Nick Bluhm" w:date="2018-08-03T11:23:00Z" w:initials="NB">
+  <w:comment w:id="0" w:author="Nick Bluhm" w:date="2018-09-15T21:13:00Z" w:initials="NB">
+    <w:p>
+      <w:pPr>
+        <w:pStyle w:val="CommentText"/>
+      </w:pPr>
+      <w:r>
+        <w:rPr>
+          <w:rStyle w:val="CommentReference"/>
+        </w:rPr>
+        <w:annotationRef/>
+      </w:r>
+      <w:r>
+        <w:t xml:space="preserve">I’m not </w:t>
+      </w:r>
+      <w:proofErr w:type="gramStart"/>
+      <w:r>
+        <w:t>really sure</w:t>
+      </w:r>
+      <w:proofErr w:type="gramEnd"/>
+      <w:r>
+        <w:t xml:space="preserve"> where we stand on ABET outcomes, so I used the ones from GSR</w:t>
+      </w:r>
+    </w:p>
+  </w:comment>
+  <w:comment w:id="2" w:author="Nick Bluhm" w:date="2018-08-03T11:23:00Z" w:initials="NB">
     <w:p>
       <w:pPr>
         <w:pStyle w:val="CommentText"/>
@@ -3124,12 +4380,14 @@
 
 <file path=word/commentsExtended.xml><?xml version="1.0" encoding="utf-8"?>
 <w15:commentsEx xmlns:wpc="http://schemas.microsoft.com/office/word/2010/wordprocessingCanvas" xmlns:cx="http://schemas.microsoft.com/office/drawing/2014/chartex" xmlns:cx1="http://schemas.microsoft.com/office/drawing/2015/9/8/chartex" xmlns:cx2="http://schemas.microsoft.com/office/drawing/2015/10/21/chartex" xmlns:cx3="http://schemas.microsoft.com/office/drawing/2016/5/9/chartex" xmlns:cx4="http://schemas.microsoft.com/office/drawing/2016/5/10/chartex" xmlns:cx5="http://schemas.microsoft.com/office/drawing/2016/5/11/chartex" xmlns:cx6="http://schemas.microsoft.com/office/drawing/2016/5/12/chartex" xmlns:cx7="http://schemas.microsoft.com/office/drawing/2016/5/13/chartex" xmlns:cx8="http://schemas.microsoft.com/office/drawing/2016/5/14/chartex" xmlns:mc="http://schemas.openxmlformats.org/markup-compatibility/2006" xmlns:aink="http://schemas.microsoft.com/office/drawing/2016/ink" xmlns:am3d="http://schemas.microsoft.com/office/drawing/2017/model3d" xmlns:o="urn:schemas-microsoft-com:office:office" xmlns:r="http://schemas.openxmlformats.org/officeDocument/2006/relationships" xmlns:m="http://schemas.openxmlformats.org/officeDocument/2006/math" xmlns:v="urn:schemas-microsoft-com:vml" xmlns:wp14="http://schemas.microsoft.com/office/word/2010/wordprocessingDrawing" xmlns:wp="http://schemas.openxmlformats.org/drawingml/2006/wordprocessingDrawing" xmlns:w10="urn:schemas-microsoft-com:office:word" xmlns:w="http://schemas.openxmlformats.org/wordprocessingml/2006/main" xmlns:w14="http://schemas.microsoft.com/office/word/2010/wordml" xmlns:w15="http://schemas.microsoft.com/office/word/2012/wordml" xmlns:w16cid="http://schemas.microsoft.com/office/word/2016/wordml/cid" xmlns:w16se="http://schemas.microsoft.com/office/word/2015/wordml/symex" xmlns:wpg="http://schemas.microsoft.com/office/word/2010/wordprocessingGroup" xmlns:wpi="http://schemas.microsoft.com/office/word/2010/wordprocessingInk" xmlns:wne="http://schemas.microsoft.com/office/word/2006/wordml" xmlns:wps="http://schemas.microsoft.com/office/word/2010/wordprocessingShape" mc:Ignorable="w14 w15 w16se w16cid wp14">
+  <w15:commentEx w15:paraId="1701F7D8" w15:done="0"/>
   <w15:commentEx w15:paraId="6A097272" w15:done="0"/>
 </w15:commentsEx>
 </file>
 
 <file path=word/commentsIds.xml><?xml version="1.0" encoding="utf-8"?>
 <w16cid:commentsIds xmlns:wpc="http://schemas.microsoft.com/office/word/2010/wordprocessingCanvas" xmlns:cx="http://schemas.microsoft.com/office/drawing/2014/chartex" xmlns:cx1="http://schemas.microsoft.com/office/drawing/2015/9/8/chartex" xmlns:cx2="http://schemas.microsoft.com/office/drawing/2015/10/21/chartex" xmlns:cx3="http://schemas.microsoft.com/office/drawing/2016/5/9/chartex" xmlns:cx4="http://schemas.microsoft.com/office/drawing/2016/5/10/chartex" xmlns:cx5="http://schemas.microsoft.com/office/drawing/2016/5/11/chartex" xmlns:cx6="http://schemas.microsoft.com/office/drawing/2016/5/12/chartex" xmlns:cx7="http://schemas.microsoft.com/office/drawing/2016/5/13/chartex" xmlns:cx8="http://schemas.microsoft.com/office/drawing/2016/5/14/chartex" xmlns:mc="http://schemas.openxmlformats.org/markup-compatibility/2006" xmlns:aink="http://schemas.microsoft.com/office/drawing/2016/ink" xmlns:am3d="http://schemas.microsoft.com/office/drawing/2017/model3d" xmlns:o="urn:schemas-microsoft-com:office:office" xmlns:r="http://schemas.openxmlformats.org/officeDocument/2006/relationships" xmlns:m="http://schemas.openxmlformats.org/officeDocument/2006/math" xmlns:v="urn:schemas-microsoft-com:vml" xmlns:wp14="http://schemas.microsoft.com/office/word/2010/wordprocessingDrawing" xmlns:wp="http://schemas.openxmlformats.org/drawingml/2006/wordprocessingDrawing" xmlns:w10="urn:schemas-microsoft-com:office:word" xmlns:w="http://schemas.openxmlformats.org/wordprocessingml/2006/main" xmlns:w14="http://schemas.microsoft.com/office/word/2010/wordml" xmlns:w15="http://schemas.microsoft.com/office/word/2012/wordml" xmlns:w16cid="http://schemas.microsoft.com/office/word/2016/wordml/cid" xmlns:w16se="http://schemas.microsoft.com/office/word/2015/wordml/symex" xmlns:wpg="http://schemas.microsoft.com/office/word/2010/wordprocessingGroup" xmlns:wpi="http://schemas.microsoft.com/office/word/2010/wordprocessingInk" xmlns:wne="http://schemas.microsoft.com/office/word/2006/wordml" xmlns:wps="http://schemas.microsoft.com/office/word/2010/wordprocessingShape" mc:Ignorable="w14 w15 w16se w16cid wp14">
+  <w16cid:commentId w16cid:paraId="1701F7D8" w16cid:durableId="1F47F47A"/>
   <w16cid:commentId w16cid:paraId="6A097272" w16cid:durableId="1F0EB9B0"/>
 </w16cid:commentsIds>
 </file>
@@ -3797,7 +5055,7 @@
       <w:lvlText w:val="%1."/>
       <w:lvlJc w:val="left"/>
       <w:pPr>
-        <w:ind w:left="720" w:hanging="360"/>
+        <w:ind w:left="360" w:hanging="360"/>
       </w:pPr>
     </w:lvl>
     <w:lvl w:ilvl="1" w:tplc="04090019" w:tentative="1">
@@ -3806,7 +5064,7 @@
       <w:lvlText w:val="%2."/>
       <w:lvlJc w:val="left"/>
       <w:pPr>
-        <w:ind w:left="1440" w:hanging="360"/>
+        <w:ind w:left="1080" w:hanging="360"/>
       </w:pPr>
     </w:lvl>
     <w:lvl w:ilvl="2" w:tplc="0409001B" w:tentative="1">
@@ -3815,7 +5073,7 @@
       <w:lvlText w:val="%3."/>
       <w:lvlJc w:val="right"/>
       <w:pPr>
-        <w:ind w:left="2160" w:hanging="180"/>
+        <w:ind w:left="1800" w:hanging="180"/>
       </w:pPr>
     </w:lvl>
     <w:lvl w:ilvl="3" w:tplc="0409000F" w:tentative="1">
@@ -3824,7 +5082,7 @@
       <w:lvlText w:val="%4."/>
       <w:lvlJc w:val="left"/>
       <w:pPr>
-        <w:ind w:left="2880" w:hanging="360"/>
+        <w:ind w:left="2520" w:hanging="360"/>
       </w:pPr>
     </w:lvl>
     <w:lvl w:ilvl="4" w:tplc="04090019" w:tentative="1">
@@ -3833,7 +5091,7 @@
       <w:lvlText w:val="%5."/>
       <w:lvlJc w:val="left"/>
       <w:pPr>
-        <w:ind w:left="3600" w:hanging="360"/>
+        <w:ind w:left="3240" w:hanging="360"/>
       </w:pPr>
     </w:lvl>
     <w:lvl w:ilvl="5" w:tplc="0409001B" w:tentative="1">
@@ -3842,7 +5100,7 @@
       <w:lvlText w:val="%6."/>
       <w:lvlJc w:val="right"/>
       <w:pPr>
-        <w:ind w:left="4320" w:hanging="180"/>
+        <w:ind w:left="3960" w:hanging="180"/>
       </w:pPr>
     </w:lvl>
     <w:lvl w:ilvl="6" w:tplc="0409000F" w:tentative="1">
@@ -3851,7 +5109,7 @@
       <w:lvlText w:val="%7."/>
       <w:lvlJc w:val="left"/>
       <w:pPr>
-        <w:ind w:left="5040" w:hanging="360"/>
+        <w:ind w:left="4680" w:hanging="360"/>
       </w:pPr>
     </w:lvl>
     <w:lvl w:ilvl="7" w:tplc="04090019" w:tentative="1">
@@ -3860,7 +5118,7 @@
       <w:lvlText w:val="%8."/>
       <w:lvlJc w:val="left"/>
       <w:pPr>
-        <w:ind w:left="5760" w:hanging="360"/>
+        <w:ind w:left="5400" w:hanging="360"/>
       </w:pPr>
     </w:lvl>
     <w:lvl w:ilvl="8" w:tplc="0409001B" w:tentative="1">
@@ -3869,7 +5127,7 @@
       <w:lvlText w:val="%9."/>
       <w:lvlJc w:val="right"/>
       <w:pPr>
-        <w:ind w:left="6480" w:hanging="180"/>
+        <w:ind w:left="6120" w:hanging="180"/>
       </w:pPr>
     </w:lvl>
   </w:abstractNum>
@@ -4432,6 +5690,205 @@
     </w:lvl>
   </w:abstractNum>
   <w:abstractNum w:abstractNumId="11" w15:restartNumberingAfterBreak="0">
+    <w:nsid w:val="42D3589F"/>
+    <w:multiLevelType w:val="hybridMultilevel"/>
+    <w:tmpl w:val="0720D4A6"/>
+    <w:lvl w:ilvl="0" w:tplc="0409000F">
+      <w:start w:val="1"/>
+      <w:numFmt w:val="decimal"/>
+      <w:lvlText w:val="%1."/>
+      <w:lvlJc w:val="left"/>
+      <w:pPr>
+        <w:ind w:left="720" w:hanging="360"/>
+      </w:pPr>
+    </w:lvl>
+    <w:lvl w:ilvl="1" w:tplc="04090019" w:tentative="1">
+      <w:start w:val="1"/>
+      <w:numFmt w:val="lowerLetter"/>
+      <w:lvlText w:val="%2."/>
+      <w:lvlJc w:val="left"/>
+      <w:pPr>
+        <w:ind w:left="1440" w:hanging="360"/>
+      </w:pPr>
+    </w:lvl>
+    <w:lvl w:ilvl="2" w:tplc="0409001B" w:tentative="1">
+      <w:start w:val="1"/>
+      <w:numFmt w:val="lowerRoman"/>
+      <w:lvlText w:val="%3."/>
+      <w:lvlJc w:val="right"/>
+      <w:pPr>
+        <w:ind w:left="2160" w:hanging="180"/>
+      </w:pPr>
+    </w:lvl>
+    <w:lvl w:ilvl="3" w:tplc="0409000F" w:tentative="1">
+      <w:start w:val="1"/>
+      <w:numFmt w:val="decimal"/>
+      <w:lvlText w:val="%4."/>
+      <w:lvlJc w:val="left"/>
+      <w:pPr>
+        <w:ind w:left="2880" w:hanging="360"/>
+      </w:pPr>
+    </w:lvl>
+    <w:lvl w:ilvl="4" w:tplc="04090019" w:tentative="1">
+      <w:start w:val="1"/>
+      <w:numFmt w:val="lowerLetter"/>
+      <w:lvlText w:val="%5."/>
+      <w:lvlJc w:val="left"/>
+      <w:pPr>
+        <w:ind w:left="3600" w:hanging="360"/>
+      </w:pPr>
+    </w:lvl>
+    <w:lvl w:ilvl="5" w:tplc="0409001B" w:tentative="1">
+      <w:start w:val="1"/>
+      <w:numFmt w:val="lowerRoman"/>
+      <w:lvlText w:val="%6."/>
+      <w:lvlJc w:val="right"/>
+      <w:pPr>
+        <w:ind w:left="4320" w:hanging="180"/>
+      </w:pPr>
+    </w:lvl>
+    <w:lvl w:ilvl="6" w:tplc="0409000F" w:tentative="1">
+      <w:start w:val="1"/>
+      <w:numFmt w:val="decimal"/>
+      <w:lvlText w:val="%7."/>
+      <w:lvlJc w:val="left"/>
+      <w:pPr>
+        <w:ind w:left="5040" w:hanging="360"/>
+      </w:pPr>
+    </w:lvl>
+    <w:lvl w:ilvl="7" w:tplc="04090019" w:tentative="1">
+      <w:start w:val="1"/>
+      <w:numFmt w:val="lowerLetter"/>
+      <w:lvlText w:val="%8."/>
+      <w:lvlJc w:val="left"/>
+      <w:pPr>
+        <w:ind w:left="5760" w:hanging="360"/>
+      </w:pPr>
+    </w:lvl>
+    <w:lvl w:ilvl="8" w:tplc="0409001B" w:tentative="1">
+      <w:start w:val="1"/>
+      <w:numFmt w:val="lowerRoman"/>
+      <w:lvlText w:val="%9."/>
+      <w:lvlJc w:val="right"/>
+      <w:pPr>
+        <w:ind w:left="6480" w:hanging="180"/>
+      </w:pPr>
+    </w:lvl>
+  </w:abstractNum>
+  <w:abstractNum w:abstractNumId="12" w15:restartNumberingAfterBreak="0">
+    <w:nsid w:val="4C3A0CAD"/>
+    <w:multiLevelType w:val="hybridMultilevel"/>
+    <w:tmpl w:val="1BC6DD18"/>
+    <w:lvl w:ilvl="0" w:tplc="04090001">
+      <w:start w:val="1"/>
+      <w:numFmt w:val="bullet"/>
+      <w:lvlText w:val=""/>
+      <w:lvlJc w:val="left"/>
+      <w:pPr>
+        <w:ind w:left="720" w:hanging="360"/>
+      </w:pPr>
+      <w:rPr>
+        <w:rFonts w:ascii="Symbol" w:hAnsi="Symbol" w:hint="default"/>
+      </w:rPr>
+    </w:lvl>
+    <w:lvl w:ilvl="1" w:tplc="04090003">
+      <w:start w:val="1"/>
+      <w:numFmt w:val="bullet"/>
+      <w:lvlText w:val="o"/>
+      <w:lvlJc w:val="left"/>
+      <w:pPr>
+        <w:ind w:left="1440" w:hanging="360"/>
+      </w:pPr>
+      <w:rPr>
+        <w:rFonts w:ascii="Courier New" w:hAnsi="Courier New" w:cs="Courier New" w:hint="default"/>
+      </w:rPr>
+    </w:lvl>
+    <w:lvl w:ilvl="2" w:tplc="04090005">
+      <w:start w:val="1"/>
+      <w:numFmt w:val="bullet"/>
+      <w:lvlText w:val=""/>
+      <w:lvlJc w:val="left"/>
+      <w:pPr>
+        <w:ind w:left="2160" w:hanging="360"/>
+      </w:pPr>
+      <w:rPr>
+        <w:rFonts w:ascii="Wingdings" w:hAnsi="Wingdings" w:hint="default"/>
+      </w:rPr>
+    </w:lvl>
+    <w:lvl w:ilvl="3" w:tplc="04090001">
+      <w:start w:val="1"/>
+      <w:numFmt w:val="bullet"/>
+      <w:lvlText w:val=""/>
+      <w:lvlJc w:val="left"/>
+      <w:pPr>
+        <w:ind w:left="2880" w:hanging="360"/>
+      </w:pPr>
+      <w:rPr>
+        <w:rFonts w:ascii="Symbol" w:hAnsi="Symbol" w:hint="default"/>
+      </w:rPr>
+    </w:lvl>
+    <w:lvl w:ilvl="4" w:tplc="04090003">
+      <w:start w:val="1"/>
+      <w:numFmt w:val="bullet"/>
+      <w:lvlText w:val="o"/>
+      <w:lvlJc w:val="left"/>
+      <w:pPr>
+        <w:ind w:left="3600" w:hanging="360"/>
+      </w:pPr>
+      <w:rPr>
+        <w:rFonts w:ascii="Courier New" w:hAnsi="Courier New" w:cs="Courier New" w:hint="default"/>
+      </w:rPr>
+    </w:lvl>
+    <w:lvl w:ilvl="5" w:tplc="04090005">
+      <w:start w:val="1"/>
+      <w:numFmt w:val="bullet"/>
+      <w:lvlText w:val=""/>
+      <w:lvlJc w:val="left"/>
+      <w:pPr>
+        <w:ind w:left="4320" w:hanging="360"/>
+      </w:pPr>
+      <w:rPr>
+        <w:rFonts w:ascii="Wingdings" w:hAnsi="Wingdings" w:hint="default"/>
+      </w:rPr>
+    </w:lvl>
+    <w:lvl w:ilvl="6" w:tplc="04090001">
+      <w:start w:val="1"/>
+      <w:numFmt w:val="bullet"/>
+      <w:lvlText w:val=""/>
+      <w:lvlJc w:val="left"/>
+      <w:pPr>
+        <w:ind w:left="5040" w:hanging="360"/>
+      </w:pPr>
+      <w:rPr>
+        <w:rFonts w:ascii="Symbol" w:hAnsi="Symbol" w:hint="default"/>
+      </w:rPr>
+    </w:lvl>
+    <w:lvl w:ilvl="7" w:tplc="04090003">
+      <w:start w:val="1"/>
+      <w:numFmt w:val="bullet"/>
+      <w:lvlText w:val="o"/>
+      <w:lvlJc w:val="left"/>
+      <w:pPr>
+        <w:ind w:left="5760" w:hanging="360"/>
+      </w:pPr>
+      <w:rPr>
+        <w:rFonts w:ascii="Courier New" w:hAnsi="Courier New" w:cs="Courier New" w:hint="default"/>
+      </w:rPr>
+    </w:lvl>
+    <w:lvl w:ilvl="8" w:tplc="04090005">
+      <w:start w:val="1"/>
+      <w:numFmt w:val="bullet"/>
+      <w:lvlText w:val=""/>
+      <w:lvlJc w:val="left"/>
+      <w:pPr>
+        <w:ind w:left="6480" w:hanging="360"/>
+      </w:pPr>
+      <w:rPr>
+        <w:rFonts w:ascii="Wingdings" w:hAnsi="Wingdings" w:hint="default"/>
+      </w:rPr>
+    </w:lvl>
+  </w:abstractNum>
+  <w:abstractNum w:abstractNumId="13" w15:restartNumberingAfterBreak="0">
     <w:nsid w:val="5149112F"/>
     <w:multiLevelType w:val="hybridMultilevel"/>
     <w:tmpl w:val="EB500A0C"/>
@@ -4544,7 +6001,7 @@
       </w:rPr>
     </w:lvl>
   </w:abstractNum>
-  <w:abstractNum w:abstractNumId="12" w15:restartNumberingAfterBreak="0">
+  <w:abstractNum w:abstractNumId="14" w15:restartNumberingAfterBreak="0">
     <w:nsid w:val="523E633D"/>
     <w:multiLevelType w:val="hybridMultilevel"/>
     <w:tmpl w:val="E150441C"/>
@@ -4657,7 +6114,7 @@
       </w:rPr>
     </w:lvl>
   </w:abstractNum>
-  <w:abstractNum w:abstractNumId="13" w15:restartNumberingAfterBreak="0">
+  <w:abstractNum w:abstractNumId="15" w15:restartNumberingAfterBreak="0">
     <w:nsid w:val="544942BD"/>
     <w:multiLevelType w:val="hybridMultilevel"/>
     <w:tmpl w:val="1374C3E2"/>
@@ -4770,7 +6227,93 @@
       </w:rPr>
     </w:lvl>
   </w:abstractNum>
-  <w:abstractNum w:abstractNumId="14" w15:restartNumberingAfterBreak="0">
+  <w:abstractNum w:abstractNumId="16" w15:restartNumberingAfterBreak="0">
+    <w:nsid w:val="5B4B1145"/>
+    <w:multiLevelType w:val="hybridMultilevel"/>
+    <w:tmpl w:val="8C725A0C"/>
+    <w:lvl w:ilvl="0" w:tplc="0409000F">
+      <w:start w:val="1"/>
+      <w:numFmt w:val="decimal"/>
+      <w:lvlText w:val="%1."/>
+      <w:lvlJc w:val="left"/>
+      <w:pPr>
+        <w:ind w:left="720" w:hanging="360"/>
+      </w:pPr>
+    </w:lvl>
+    <w:lvl w:ilvl="1" w:tplc="04090019" w:tentative="1">
+      <w:start w:val="1"/>
+      <w:numFmt w:val="lowerLetter"/>
+      <w:lvlText w:val="%2."/>
+      <w:lvlJc w:val="left"/>
+      <w:pPr>
+        <w:ind w:left="1440" w:hanging="360"/>
+      </w:pPr>
+    </w:lvl>
+    <w:lvl w:ilvl="2" w:tplc="0409001B" w:tentative="1">
+      <w:start w:val="1"/>
+      <w:numFmt w:val="lowerRoman"/>
+      <w:lvlText w:val="%3."/>
+      <w:lvlJc w:val="right"/>
+      <w:pPr>
+        <w:ind w:left="2160" w:hanging="180"/>
+      </w:pPr>
+    </w:lvl>
+    <w:lvl w:ilvl="3" w:tplc="0409000F" w:tentative="1">
+      <w:start w:val="1"/>
+      <w:numFmt w:val="decimal"/>
+      <w:lvlText w:val="%4."/>
+      <w:lvlJc w:val="left"/>
+      <w:pPr>
+        <w:ind w:left="2880" w:hanging="360"/>
+      </w:pPr>
+    </w:lvl>
+    <w:lvl w:ilvl="4" w:tplc="04090019" w:tentative="1">
+      <w:start w:val="1"/>
+      <w:numFmt w:val="lowerLetter"/>
+      <w:lvlText w:val="%5."/>
+      <w:lvlJc w:val="left"/>
+      <w:pPr>
+        <w:ind w:left="3600" w:hanging="360"/>
+      </w:pPr>
+    </w:lvl>
+    <w:lvl w:ilvl="5" w:tplc="0409001B" w:tentative="1">
+      <w:start w:val="1"/>
+      <w:numFmt w:val="lowerRoman"/>
+      <w:lvlText w:val="%6."/>
+      <w:lvlJc w:val="right"/>
+      <w:pPr>
+        <w:ind w:left="4320" w:hanging="180"/>
+      </w:pPr>
+    </w:lvl>
+    <w:lvl w:ilvl="6" w:tplc="0409000F" w:tentative="1">
+      <w:start w:val="1"/>
+      <w:numFmt w:val="decimal"/>
+      <w:lvlText w:val="%7."/>
+      <w:lvlJc w:val="left"/>
+      <w:pPr>
+        <w:ind w:left="5040" w:hanging="360"/>
+      </w:pPr>
+    </w:lvl>
+    <w:lvl w:ilvl="7" w:tplc="04090019" w:tentative="1">
+      <w:start w:val="1"/>
+      <w:numFmt w:val="lowerLetter"/>
+      <w:lvlText w:val="%8."/>
+      <w:lvlJc w:val="left"/>
+      <w:pPr>
+        <w:ind w:left="5760" w:hanging="360"/>
+      </w:pPr>
+    </w:lvl>
+    <w:lvl w:ilvl="8" w:tplc="0409001B" w:tentative="1">
+      <w:start w:val="1"/>
+      <w:numFmt w:val="lowerRoman"/>
+      <w:lvlText w:val="%9."/>
+      <w:lvlJc w:val="right"/>
+      <w:pPr>
+        <w:ind w:left="6480" w:hanging="180"/>
+      </w:pPr>
+    </w:lvl>
+  </w:abstractNum>
+  <w:abstractNum w:abstractNumId="17" w15:restartNumberingAfterBreak="0">
     <w:nsid w:val="5D5305C1"/>
     <w:multiLevelType w:val="hybridMultilevel"/>
     <w:tmpl w:val="54A803BE"/>
@@ -4859,7 +6402,7 @@
       </w:pPr>
     </w:lvl>
   </w:abstractNum>
-  <w:abstractNum w:abstractNumId="15" w15:restartNumberingAfterBreak="0">
+  <w:abstractNum w:abstractNumId="18" w15:restartNumberingAfterBreak="0">
     <w:nsid w:val="605E4B05"/>
     <w:multiLevelType w:val="hybridMultilevel"/>
     <w:tmpl w:val="F820AB22"/>
@@ -4948,7 +6491,7 @@
       </w:pPr>
     </w:lvl>
   </w:abstractNum>
-  <w:abstractNum w:abstractNumId="16" w15:restartNumberingAfterBreak="0">
+  <w:abstractNum w:abstractNumId="19" w15:restartNumberingAfterBreak="0">
     <w:nsid w:val="6607774E"/>
     <w:multiLevelType w:val="hybridMultilevel"/>
     <w:tmpl w:val="14C8C436"/>
@@ -5037,7 +6580,7 @@
       </w:pPr>
     </w:lvl>
   </w:abstractNum>
-  <w:abstractNum w:abstractNumId="17" w15:restartNumberingAfterBreak="0">
+  <w:abstractNum w:abstractNumId="20" w15:restartNumberingAfterBreak="0">
     <w:nsid w:val="682774D2"/>
     <w:multiLevelType w:val="hybridMultilevel"/>
     <w:tmpl w:val="EE2EEE38"/>
@@ -5123,7 +6666,7 @@
       </w:pPr>
     </w:lvl>
   </w:abstractNum>
-  <w:abstractNum w:abstractNumId="18" w15:restartNumberingAfterBreak="0">
+  <w:abstractNum w:abstractNumId="21" w15:restartNumberingAfterBreak="0">
     <w:nsid w:val="70775DD9"/>
     <w:multiLevelType w:val="hybridMultilevel"/>
     <w:tmpl w:val="5B6235FC"/>
@@ -5212,7 +6755,7 @@
       </w:pPr>
     </w:lvl>
   </w:abstractNum>
-  <w:abstractNum w:abstractNumId="19" w15:restartNumberingAfterBreak="0">
+  <w:abstractNum w:abstractNumId="22" w15:restartNumberingAfterBreak="0">
     <w:nsid w:val="79D36A44"/>
     <w:multiLevelType w:val="hybridMultilevel"/>
     <w:tmpl w:val="1896B4D0"/>
@@ -5301,7 +6844,7 @@
       </w:pPr>
     </w:lvl>
   </w:abstractNum>
-  <w:abstractNum w:abstractNumId="20" w15:restartNumberingAfterBreak="0">
+  <w:abstractNum w:abstractNumId="23" w15:restartNumberingAfterBreak="0">
     <w:nsid w:val="7FD3282F"/>
     <w:multiLevelType w:val="hybridMultilevel"/>
     <w:tmpl w:val="FB28C64E"/>
@@ -5394,19 +6937,19 @@
     <w:abstractNumId w:val="1"/>
   </w:num>
   <w:num w:numId="2">
-    <w:abstractNumId w:val="12"/>
+    <w:abstractNumId w:val="14"/>
   </w:num>
   <w:num w:numId="3">
     <w:abstractNumId w:val="2"/>
   </w:num>
   <w:num w:numId="4">
-    <w:abstractNumId w:val="11"/>
+    <w:abstractNumId w:val="13"/>
   </w:num>
   <w:num w:numId="5">
-    <w:abstractNumId w:val="19"/>
+    <w:abstractNumId w:val="22"/>
   </w:num>
   <w:num w:numId="6">
-    <w:abstractNumId w:val="16"/>
+    <w:abstractNumId w:val="19"/>
   </w:num>
   <w:num w:numId="7">
     <w:abstractNumId w:val="6"/>
@@ -5415,7 +6958,7 @@
     <w:abstractNumId w:val="0"/>
   </w:num>
   <w:num w:numId="9">
-    <w:abstractNumId w:val="13"/>
+    <w:abstractNumId w:val="15"/>
   </w:num>
   <w:num w:numId="10">
     <w:abstractNumId w:val="9"/>
@@ -5430,28 +6973,46 @@
     <w:abstractNumId w:val="5"/>
   </w:num>
   <w:num w:numId="14">
-    <w:abstractNumId w:val="18"/>
+    <w:abstractNumId w:val="21"/>
   </w:num>
   <w:num w:numId="15">
-    <w:abstractNumId w:val="15"/>
+    <w:abstractNumId w:val="18"/>
   </w:num>
   <w:num w:numId="16">
     <w:abstractNumId w:val="10"/>
   </w:num>
   <w:num w:numId="17">
-    <w:abstractNumId w:val="20"/>
+    <w:abstractNumId w:val="23"/>
   </w:num>
   <w:num w:numId="18">
     <w:abstractNumId w:val="3"/>
   </w:num>
   <w:num w:numId="19">
-    <w:abstractNumId w:val="17"/>
+    <w:abstractNumId w:val="20"/>
   </w:num>
   <w:num w:numId="20">
-    <w:abstractNumId w:val="14"/>
+    <w:abstractNumId w:val="17"/>
   </w:num>
   <w:num w:numId="21">
     <w:abstractNumId w:val="4"/>
+  </w:num>
+  <w:num w:numId="22">
+    <w:abstractNumId w:val="16"/>
+  </w:num>
+  <w:num w:numId="23">
+    <w:abstractNumId w:val="11"/>
+  </w:num>
+  <w:num w:numId="24">
+    <w:abstractNumId w:val="12"/>
+    <w:lvlOverride w:ilvl="0"/>
+    <w:lvlOverride w:ilvl="1"/>
+    <w:lvlOverride w:ilvl="2"/>
+    <w:lvlOverride w:ilvl="3"/>
+    <w:lvlOverride w:ilvl="4"/>
+    <w:lvlOverride w:ilvl="5"/>
+    <w:lvlOverride w:ilvl="6"/>
+    <w:lvlOverride w:ilvl="7"/>
+    <w:lvlOverride w:ilvl="8"/>
   </w:num>
 </w:numbering>
 </file>
@@ -6449,7 +8010,7 @@
 </file>
 
 <file path=customXml/itemProps1.xml><?xml version="1.0" encoding="utf-8"?>
-<ds:datastoreItem xmlns:ds="http://schemas.openxmlformats.org/officeDocument/2006/customXml" ds:itemID="{57383B36-056D-45DC-B7C7-34BF79455599}">
+<ds:datastoreItem xmlns:ds="http://schemas.openxmlformats.org/officeDocument/2006/customXml" ds:itemID="{1DA756D3-4517-405E-8986-EE7DC3AF28ED}">
   <ds:schemaRefs>
     <ds:schemaRef ds:uri="http://schemas.openxmlformats.org/officeDocument/2006/bibliography"/>
   </ds:schemaRefs>

</xml_diff>